<commit_message>
2020-11-10 자바 학습 ( 스트림 )
</commit_message>
<xml_diff>
--- a/JavaStudy.docx
+++ b/JavaStudy.docx
@@ -2391,11 +2391,6 @@
       </w:r>
     </w:p>
     <w:p>
-      <w:pPr>
-        <w:rPr>
-          <w:rFonts w:hint="eastAsia"/>
-        </w:rPr>
-      </w:pPr>
       <w:r>
         <w:tab/>
       </w:r>
@@ -2421,11 +2416,6 @@
       </w:r>
     </w:p>
     <w:p>
-      <w:pPr>
-        <w:rPr>
-          <w:rFonts w:hint="eastAsia"/>
-        </w:rPr>
-      </w:pPr>
       <w:r>
         <w:tab/>
       </w:r>
@@ -2451,11 +2441,6 @@
       </w:r>
     </w:p>
     <w:p>
-      <w:pPr>
-        <w:rPr>
-          <w:rFonts w:hint="eastAsia"/>
-        </w:rPr>
-      </w:pPr>
       <w:r>
         <w:tab/>
       </w:r>
@@ -2602,9 +2587,6 @@
           <w:tab w:val="left" w:pos="3200"/>
           <w:tab w:val="left" w:pos="4189"/>
         </w:tabs>
-        <w:rPr>
-          <w:rFonts w:hint="eastAsia"/>
-        </w:rPr>
       </w:pPr>
       <w:r>
         <w:tab/>
@@ -2652,11 +2634,6 @@
       </w:r>
     </w:p>
     <w:p>
-      <w:pPr>
-        <w:rPr>
-          <w:rFonts w:hint="eastAsia"/>
-        </w:rPr>
-      </w:pPr>
       <w:r>
         <w:tab/>
       </w:r>
@@ -2758,6 +2735,189 @@
           <w:rFonts w:hint="eastAsia"/>
         </w:rPr>
         <w:t>함수를 변수처럼 사용하는 람다식이다.</w:t>
+      </w:r>
+    </w:p>
+    <w:p>
+      <w:r>
+        <w:t>2020-11-10</w:t>
+      </w:r>
+    </w:p>
+    <w:p>
+      <w:r>
+        <w:rPr>
+          <w:rFonts w:hint="eastAsia"/>
+        </w:rPr>
+        <w:t>스트림</w:t>
+      </w:r>
+    </w:p>
+    <w:p>
+      <w:r>
+        <w:tab/>
+      </w:r>
+      <w:r>
+        <w:rPr>
+          <w:rFonts w:hint="eastAsia"/>
+        </w:rPr>
+        <w:t xml:space="preserve">자료의 대상과 관계없이 동일한 연산을 수행할 수 있는 기능 </w:t>
+      </w:r>
+      <w:r>
+        <w:t>(</w:t>
+      </w:r>
+      <w:r>
+        <w:rPr>
+          <w:rFonts w:hint="eastAsia"/>
+        </w:rPr>
+        <w:t>자료의 추상화)</w:t>
+      </w:r>
+    </w:p>
+    <w:p>
+      <w:r>
+        <w:tab/>
+      </w:r>
+      <w:r>
+        <w:rPr>
+          <w:rFonts w:hint="eastAsia"/>
+        </w:rPr>
+        <w:t>한번 생성하고 사용한 스트림은 재사용할 수 없음</w:t>
+      </w:r>
+    </w:p>
+    <w:p>
+      <w:r>
+        <w:tab/>
+      </w:r>
+      <w:r>
+        <w:rPr>
+          <w:rFonts w:hint="eastAsia"/>
+        </w:rPr>
+        <w:t>스트림 연산은 기존 자료를 변경하지 않음</w:t>
+      </w:r>
+    </w:p>
+    <w:p>
+      <w:r>
+        <w:tab/>
+      </w:r>
+      <w:r>
+        <w:rPr>
+          <w:rFonts w:hint="eastAsia"/>
+        </w:rPr>
+        <w:t>중간연산과 최종 연산으로 구분된다.</w:t>
+      </w:r>
+    </w:p>
+    <w:p>
+      <w:r>
+        <w:tab/>
+      </w:r>
+      <w:r>
+        <w:rPr>
+          <w:rFonts w:hint="eastAsia"/>
+        </w:rPr>
+        <w:t>최종 연산이 수행되어야 모든 연산이 적용되는 지연 연산</w:t>
+      </w:r>
+    </w:p>
+    <w:p>
+      <w:r>
+        <w:tab/>
+      </w:r>
+    </w:p>
+    <w:p>
+      <w:r>
+        <w:tab/>
+      </w:r>
+      <w:r>
+        <w:rPr>
+          <w:rFonts w:hint="eastAsia"/>
+        </w:rPr>
+        <w:t xml:space="preserve">중간 연산 </w:t>
+      </w:r>
+      <w:r>
+        <w:t>– filter(</w:t>
+      </w:r>
+      <w:proofErr w:type="gramStart"/>
+      <w:r>
+        <w:t>),map</w:t>
+      </w:r>
+      <w:proofErr w:type="gramEnd"/>
+      <w:r>
+        <w:t>()</w:t>
+      </w:r>
+    </w:p>
+    <w:p>
+      <w:r>
+        <w:tab/>
+      </w:r>
+      <w:r>
+        <w:rPr>
+          <w:rFonts w:hint="eastAsia"/>
+        </w:rPr>
+        <w:t xml:space="preserve">최종연산 </w:t>
+      </w:r>
+      <w:r>
+        <w:t xml:space="preserve">– </w:t>
+      </w:r>
+      <w:proofErr w:type="spellStart"/>
+      <w:r>
+        <w:t>forEach</w:t>
+      </w:r>
+      <w:proofErr w:type="spellEnd"/>
+      <w:r>
+        <w:t>(</w:t>
+      </w:r>
+      <w:proofErr w:type="gramStart"/>
+      <w:r>
+        <w:t>) ,</w:t>
+      </w:r>
+      <w:proofErr w:type="gramEnd"/>
+      <w:r>
+        <w:t xml:space="preserve"> count() , sum()</w:t>
+      </w:r>
+    </w:p>
+    <w:p/>
+    <w:p>
+      <w:r>
+        <w:tab/>
+      </w:r>
+      <w:r>
+        <w:t>R</w:t>
+      </w:r>
+      <w:r>
+        <w:t>edu</w:t>
+      </w:r>
+      <w:r>
+        <w:t>ce()</w:t>
+      </w:r>
+      <w:r>
+        <w:rPr>
+          <w:rFonts w:hint="eastAsia"/>
+        </w:rPr>
+        <w:t xml:space="preserve">연산 </w:t>
+      </w:r>
+    </w:p>
+    <w:p>
+      <w:r>
+        <w:tab/>
+      </w:r>
+      <w:r>
+        <w:tab/>
+      </w:r>
+      <w:r>
+        <w:rPr>
+          <w:rFonts w:hint="eastAsia"/>
+        </w:rPr>
+        <w:t>정의된 연산이 아닌 프로그래머가 직접 지정하는 연산을 적용</w:t>
+      </w:r>
+    </w:p>
+    <w:p>
+      <w:r>
+        <w:tab/>
+      </w:r>
+      <w:r>
+        <w:tab/>
+      </w:r>
+      <w:r>
+        <w:rPr>
+          <w:rFonts w:hint="eastAsia"/>
+        </w:rPr>
+        <w:t xml:space="preserve">최종 연산으로 스트림의 요소를 소모하며 연산 수행 </w:t>
       </w:r>
     </w:p>
     <w:p>
@@ -2771,6 +2931,11 @@
       </w:r>
       <w:bookmarkStart w:id="0" w:name="_GoBack"/>
       <w:bookmarkEnd w:id="0"/>
+    </w:p>
+    <w:p>
+      <w:r>
+        <w:tab/>
+      </w:r>
     </w:p>
     <w:sectPr>
       <w:pgSz w:w="11906" w:h="16838"/>

</xml_diff>

<commit_message>
2020-11-25 Java Thread 공부
</commit_message>
<xml_diff>
--- a/JavaStudy.docx
+++ b/JavaStudy.docx
@@ -4303,7 +4303,6 @@
     <w:p>
       <w:pPr>
         <w:rPr>
-          <w:rFonts w:hint="eastAsia"/>
           <w:szCs w:val="20"/>
         </w:rPr>
       </w:pPr>
@@ -4547,7 +4546,6 @@
     <w:p>
       <w:pPr>
         <w:rPr>
-          <w:rFonts w:hint="eastAsia"/>
           <w:sz w:val="30"/>
           <w:szCs w:val="30"/>
         </w:rPr>
@@ -4782,192 +4780,1272 @@
     <w:p>
       <w:pPr>
         <w:rPr>
-          <w:rFonts w:hint="eastAsia"/>
-          <w:szCs w:val="20"/>
-        </w:rPr>
-      </w:pPr>
-      <w:r>
-        <w:rPr>
-          <w:szCs w:val="20"/>
-        </w:rPr>
-        <w:tab/>
-      </w:r>
-      <w:r>
-        <w:rPr>
-          <w:szCs w:val="20"/>
-        </w:rPr>
-        <w:tab/>
-      </w:r>
-      <w:r>
-        <w:rPr>
-          <w:rFonts w:hint="eastAsia"/>
-          <w:szCs w:val="20"/>
-        </w:rPr>
-        <w:t>직렬화는 인스턴스의 내용이 외부로 유출되는 것이므로 프로그래</w:t>
+          <w:szCs w:val="20"/>
+        </w:rPr>
+      </w:pPr>
+      <w:r>
+        <w:rPr>
+          <w:szCs w:val="20"/>
+        </w:rPr>
+        <w:tab/>
+      </w:r>
+      <w:r>
+        <w:rPr>
+          <w:szCs w:val="20"/>
+        </w:rPr>
+        <w:tab/>
+      </w:r>
+      <w:r>
+        <w:rPr>
+          <w:rFonts w:hint="eastAsia"/>
+          <w:szCs w:val="20"/>
+        </w:rPr>
+        <w:t>직렬화는 인스턴스의 내용이 외부로 유출되는 것이므로 프로그래머가 객체의 직렬화 가능 여부를 명시함</w:t>
+      </w:r>
+      <w:r>
+        <w:rPr>
+          <w:szCs w:val="20"/>
+        </w:rPr>
+        <w:tab/>
+      </w:r>
+    </w:p>
+    <w:p>
+      <w:pPr>
+        <w:rPr>
+          <w:szCs w:val="20"/>
+        </w:rPr>
+      </w:pPr>
+      <w:r>
+        <w:rPr>
+          <w:szCs w:val="20"/>
+        </w:rPr>
+        <w:tab/>
+      </w:r>
+      <w:r>
+        <w:rPr>
+          <w:szCs w:val="20"/>
+        </w:rPr>
+        <w:tab/>
+      </w:r>
+      <w:proofErr w:type="gramStart"/>
+      <w:r>
+        <w:rPr>
+          <w:szCs w:val="20"/>
+        </w:rPr>
+        <w:t xml:space="preserve">Transient </w:t>
+      </w:r>
+      <w:r>
+        <w:rPr>
+          <w:szCs w:val="20"/>
+        </w:rPr>
+        <w:t xml:space="preserve"> -</w:t>
+      </w:r>
+      <w:proofErr w:type="gramEnd"/>
+      <w:r>
+        <w:rPr>
+          <w:szCs w:val="20"/>
+        </w:rPr>
+        <w:t xml:space="preserve">&gt; </w:t>
+      </w:r>
+      <w:r>
+        <w:rPr>
+          <w:rFonts w:hint="eastAsia"/>
+          <w:szCs w:val="20"/>
+        </w:rPr>
+        <w:t xml:space="preserve">이 변수는 직렬화 하지 않을 때 사용 </w:t>
+      </w:r>
+    </w:p>
+    <w:p>
+      <w:pPr>
+        <w:rPr>
+          <w:szCs w:val="20"/>
+        </w:rPr>
+      </w:pPr>
+      <w:r>
+        <w:rPr>
+          <w:szCs w:val="20"/>
+        </w:rPr>
+        <w:tab/>
+        <w:t xml:space="preserve">Externalizable </w:t>
+      </w:r>
+      <w:r>
+        <w:rPr>
+          <w:rFonts w:hint="eastAsia"/>
+          <w:szCs w:val="20"/>
+        </w:rPr>
+        <w:t>인터페이스</w:t>
+      </w:r>
+    </w:p>
+    <w:p>
+      <w:pPr>
+        <w:rPr>
+          <w:szCs w:val="20"/>
+        </w:rPr>
+      </w:pPr>
+      <w:r>
+        <w:rPr>
+          <w:szCs w:val="20"/>
+        </w:rPr>
+        <w:tab/>
+      </w:r>
+      <w:r>
+        <w:rPr>
+          <w:szCs w:val="20"/>
+        </w:rPr>
+        <w:tab/>
+      </w:r>
+      <w:proofErr w:type="spellStart"/>
+      <w:proofErr w:type="gramStart"/>
+      <w:r>
+        <w:rPr>
+          <w:rFonts w:hint="eastAsia"/>
+          <w:szCs w:val="20"/>
+        </w:rPr>
+        <w:t>w</w:t>
+      </w:r>
+      <w:r>
+        <w:rPr>
+          <w:szCs w:val="20"/>
+        </w:rPr>
+        <w:t>riteExternal</w:t>
+      </w:r>
+      <w:proofErr w:type="spellEnd"/>
+      <w:r>
+        <w:rPr>
+          <w:szCs w:val="20"/>
+        </w:rPr>
+        <w:t xml:space="preserve"> ,</w:t>
+      </w:r>
+      <w:proofErr w:type="gramEnd"/>
+      <w:r>
+        <w:rPr>
+          <w:szCs w:val="20"/>
+        </w:rPr>
+        <w:t xml:space="preserve"> </w:t>
+      </w:r>
+      <w:proofErr w:type="spellStart"/>
+      <w:r>
+        <w:rPr>
+          <w:szCs w:val="20"/>
+        </w:rPr>
+        <w:t>readExternal</w:t>
+      </w:r>
+      <w:proofErr w:type="spellEnd"/>
+      <w:r>
+        <w:rPr>
+          <w:szCs w:val="20"/>
+        </w:rPr>
+        <w:t xml:space="preserve"> </w:t>
+      </w:r>
+      <w:r>
+        <w:rPr>
+          <w:rFonts w:hint="eastAsia"/>
+          <w:szCs w:val="20"/>
+        </w:rPr>
+        <w:t xml:space="preserve">을 구현해서 읽고 쓰는 것을 </w:t>
+      </w:r>
+      <w:proofErr w:type="spellStart"/>
+      <w:r>
+        <w:rPr>
+          <w:rFonts w:hint="eastAsia"/>
+          <w:szCs w:val="20"/>
+        </w:rPr>
+        <w:t>구현해야한다</w:t>
+      </w:r>
+      <w:proofErr w:type="spellEnd"/>
+      <w:r>
+        <w:rPr>
+          <w:rFonts w:hint="eastAsia"/>
+          <w:szCs w:val="20"/>
+        </w:rPr>
+        <w:t>.</w:t>
+      </w:r>
+    </w:p>
+    <w:p>
+      <w:pPr>
+        <w:rPr>
+          <w:szCs w:val="20"/>
+        </w:rPr>
+      </w:pPr>
+    </w:p>
+    <w:p>
+      <w:pPr>
+        <w:rPr>
+          <w:szCs w:val="20"/>
+        </w:rPr>
+      </w:pPr>
+    </w:p>
+    <w:p>
+      <w:pPr>
+        <w:rPr>
+          <w:sz w:val="30"/>
+          <w:szCs w:val="30"/>
+        </w:rPr>
+      </w:pPr>
+      <w:r>
+        <w:rPr>
+          <w:rFonts w:hint="eastAsia"/>
+          <w:sz w:val="30"/>
+          <w:szCs w:val="30"/>
+        </w:rPr>
+        <w:t>그 외 입출력 클래스</w:t>
+      </w:r>
+    </w:p>
+    <w:p>
+      <w:pPr>
+        <w:rPr>
+          <w:szCs w:val="20"/>
+        </w:rPr>
+      </w:pPr>
+      <w:r>
+        <w:rPr>
+          <w:sz w:val="30"/>
+          <w:szCs w:val="30"/>
+        </w:rPr>
+        <w:tab/>
+      </w:r>
+      <w:r>
+        <w:rPr>
+          <w:rFonts w:hint="eastAsia"/>
+          <w:szCs w:val="20"/>
+        </w:rPr>
+        <w:t xml:space="preserve"> F</w:t>
+      </w:r>
+      <w:r>
+        <w:rPr>
+          <w:szCs w:val="20"/>
+        </w:rPr>
+        <w:t xml:space="preserve">ile </w:t>
+      </w:r>
+      <w:r>
+        <w:rPr>
+          <w:rFonts w:hint="eastAsia"/>
+          <w:szCs w:val="20"/>
+        </w:rPr>
+        <w:t xml:space="preserve">클래스 </w:t>
+      </w:r>
+    </w:p>
+    <w:p>
+      <w:pPr>
+        <w:rPr>
+          <w:szCs w:val="20"/>
+        </w:rPr>
+      </w:pPr>
+      <w:r>
+        <w:rPr>
+          <w:szCs w:val="20"/>
+        </w:rPr>
+        <w:tab/>
+      </w:r>
+      <w:proofErr w:type="spellStart"/>
+      <w:r>
+        <w:rPr>
+          <w:rFonts w:hint="eastAsia"/>
+          <w:szCs w:val="20"/>
+        </w:rPr>
+        <w:t>R</w:t>
+      </w:r>
+      <w:r>
+        <w:rPr>
+          <w:szCs w:val="20"/>
+        </w:rPr>
+        <w:t>andomAccessFile</w:t>
+      </w:r>
+      <w:proofErr w:type="spellEnd"/>
+      <w:r>
+        <w:rPr>
+          <w:rFonts w:hint="eastAsia"/>
+          <w:szCs w:val="20"/>
+        </w:rPr>
+        <w:t>클래스</w:t>
+      </w:r>
+    </w:p>
+    <w:p>
+      <w:pPr>
+        <w:rPr>
+          <w:szCs w:val="20"/>
+        </w:rPr>
+      </w:pPr>
+      <w:r>
+        <w:rPr>
+          <w:szCs w:val="20"/>
+        </w:rPr>
+        <w:tab/>
+      </w:r>
+      <w:r>
+        <w:rPr>
+          <w:szCs w:val="20"/>
+        </w:rPr>
+        <w:tab/>
+      </w:r>
+      <w:r>
+        <w:rPr>
+          <w:rFonts w:hint="eastAsia"/>
+          <w:szCs w:val="20"/>
+        </w:rPr>
+        <w:t xml:space="preserve">입출력 클래스 중 유일하게 파일 입출력을 동시에 할 수 있는 클래스 </w:t>
+      </w:r>
+    </w:p>
+    <w:p>
+      <w:pPr>
+        <w:rPr>
+          <w:szCs w:val="20"/>
+        </w:rPr>
+      </w:pPr>
+      <w:r>
+        <w:rPr>
+          <w:szCs w:val="20"/>
+        </w:rPr>
+        <w:tab/>
+      </w:r>
+      <w:r>
+        <w:rPr>
+          <w:szCs w:val="20"/>
+        </w:rPr>
+        <w:tab/>
+      </w:r>
+      <w:r>
+        <w:rPr>
+          <w:rFonts w:hint="eastAsia"/>
+          <w:szCs w:val="20"/>
+        </w:rPr>
+        <w:t>파일 포인터가 있어서 읽고 쓰는 위치의 이동이 가능함</w:t>
+      </w:r>
+    </w:p>
+    <w:p>
+      <w:pPr>
+        <w:rPr>
+          <w:szCs w:val="20"/>
+        </w:rPr>
+      </w:pPr>
+      <w:r>
+        <w:rPr>
+          <w:szCs w:val="20"/>
+        </w:rPr>
+        <w:tab/>
+      </w:r>
+      <w:r>
+        <w:rPr>
+          <w:szCs w:val="20"/>
+        </w:rPr>
+        <w:tab/>
+      </w:r>
+      <w:r>
+        <w:rPr>
+          <w:rFonts w:hint="eastAsia"/>
+          <w:szCs w:val="20"/>
+        </w:rPr>
+        <w:t>다양한 자료형에 대한 메서드가 제공됨</w:t>
+      </w:r>
+    </w:p>
+    <w:p>
+      <w:pPr>
+        <w:rPr>
+          <w:szCs w:val="20"/>
+        </w:rPr>
+      </w:pPr>
+    </w:p>
+    <w:p>
+      <w:pPr>
+        <w:rPr>
+          <w:sz w:val="30"/>
+          <w:szCs w:val="30"/>
+        </w:rPr>
+      </w:pPr>
+      <w:r>
+        <w:rPr>
+          <w:sz w:val="30"/>
+          <w:szCs w:val="30"/>
+        </w:rPr>
+        <w:tab/>
+      </w:r>
+    </w:p>
+    <w:p>
+      <w:pPr>
+        <w:rPr>
+          <w:szCs w:val="20"/>
+        </w:rPr>
+      </w:pPr>
+      <w:r>
+        <w:rPr>
+          <w:szCs w:val="20"/>
+        </w:rPr>
+        <w:t>2020-11-25</w:t>
+      </w:r>
+    </w:p>
+    <w:p>
+      <w:pPr>
+        <w:rPr>
+          <w:sz w:val="30"/>
+          <w:szCs w:val="30"/>
+        </w:rPr>
+      </w:pPr>
+      <w:r>
+        <w:rPr>
+          <w:rFonts w:hint="eastAsia"/>
+          <w:sz w:val="30"/>
+          <w:szCs w:val="30"/>
+        </w:rPr>
+        <w:t>T</w:t>
+      </w:r>
+      <w:r>
+        <w:rPr>
+          <w:sz w:val="30"/>
+          <w:szCs w:val="30"/>
+        </w:rPr>
+        <w:t>hread</w:t>
+      </w:r>
+    </w:p>
+    <w:p>
+      <w:pPr>
+        <w:rPr>
+          <w:szCs w:val="20"/>
+        </w:rPr>
+      </w:pPr>
+      <w:r>
+        <w:rPr>
+          <w:sz w:val="30"/>
+          <w:szCs w:val="30"/>
+        </w:rPr>
+        <w:tab/>
+      </w:r>
+      <w:r>
+        <w:rPr>
+          <w:szCs w:val="20"/>
+        </w:rPr>
+        <w:t xml:space="preserve">Process – </w:t>
+      </w:r>
+      <w:r>
+        <w:rPr>
+          <w:rFonts w:hint="eastAsia"/>
+          <w:szCs w:val="20"/>
+        </w:rPr>
+        <w:t xml:space="preserve">실행중인 </w:t>
+      </w:r>
+      <w:proofErr w:type="gramStart"/>
+      <w:r>
+        <w:rPr>
+          <w:rFonts w:hint="eastAsia"/>
+          <w:szCs w:val="20"/>
+        </w:rPr>
+        <w:t xml:space="preserve">프로그램 </w:t>
+      </w:r>
+      <w:r>
+        <w:rPr>
+          <w:szCs w:val="20"/>
+        </w:rPr>
+        <w:t>,</w:t>
+      </w:r>
+      <w:proofErr w:type="gramEnd"/>
+      <w:r>
+        <w:rPr>
+          <w:szCs w:val="20"/>
+        </w:rPr>
+        <w:t xml:space="preserve"> OS </w:t>
+      </w:r>
+      <w:r>
+        <w:rPr>
+          <w:rFonts w:hint="eastAsia"/>
+          <w:szCs w:val="20"/>
+        </w:rPr>
+        <w:t>로부터 메모리를 할당 받음</w:t>
+      </w:r>
+    </w:p>
+    <w:p>
+      <w:pPr>
+        <w:rPr>
+          <w:szCs w:val="20"/>
+        </w:rPr>
+      </w:pPr>
+      <w:r>
+        <w:rPr>
+          <w:szCs w:val="20"/>
+        </w:rPr>
+        <w:tab/>
+        <w:t xml:space="preserve">Thread – </w:t>
+      </w:r>
+      <w:r>
+        <w:rPr>
+          <w:rFonts w:hint="eastAsia"/>
+          <w:szCs w:val="20"/>
+        </w:rPr>
+        <w:t xml:space="preserve">실제 프로그램이 수행되는 작업의 </w:t>
+      </w:r>
+      <w:proofErr w:type="gramStart"/>
+      <w:r>
+        <w:rPr>
+          <w:rFonts w:hint="eastAsia"/>
+          <w:szCs w:val="20"/>
+        </w:rPr>
+        <w:t xml:space="preserve">최소단위 </w:t>
+      </w:r>
+      <w:r>
+        <w:rPr>
+          <w:szCs w:val="20"/>
+        </w:rPr>
+        <w:t>,</w:t>
+      </w:r>
+      <w:proofErr w:type="gramEnd"/>
+      <w:r>
+        <w:rPr>
+          <w:szCs w:val="20"/>
+        </w:rPr>
+        <w:t xml:space="preserve"> </w:t>
+      </w:r>
+      <w:r>
+        <w:rPr>
+          <w:rFonts w:hint="eastAsia"/>
+          <w:szCs w:val="20"/>
+        </w:rPr>
+        <w:t xml:space="preserve">하나의 프로세스는 하나 이상의 </w:t>
+      </w:r>
+      <w:r>
+        <w:rPr>
+          <w:szCs w:val="20"/>
+        </w:rPr>
+        <w:t>Thread</w:t>
+      </w:r>
+      <w:r>
+        <w:rPr>
+          <w:rFonts w:hint="eastAsia"/>
+          <w:szCs w:val="20"/>
+        </w:rPr>
+        <w:t>를 가지게 됨</w:t>
+      </w:r>
+    </w:p>
+    <w:p>
+      <w:pPr>
+        <w:rPr>
+          <w:szCs w:val="20"/>
+        </w:rPr>
+      </w:pPr>
+    </w:p>
+    <w:p>
+      <w:pPr>
+        <w:rPr>
+          <w:szCs w:val="20"/>
+        </w:rPr>
+      </w:pPr>
+      <w:r>
+        <w:rPr>
+          <w:szCs w:val="20"/>
+        </w:rPr>
+        <w:tab/>
+      </w:r>
+      <w:r>
+        <w:rPr>
+          <w:rFonts w:hint="eastAsia"/>
+          <w:szCs w:val="20"/>
+        </w:rPr>
+        <w:t>E</w:t>
+      </w:r>
+      <w:r>
+        <w:rPr>
+          <w:szCs w:val="20"/>
+        </w:rPr>
+        <w:t>xtend – Thread</w:t>
+      </w:r>
+    </w:p>
+    <w:p>
+      <w:pPr>
+        <w:rPr>
+          <w:szCs w:val="20"/>
+        </w:rPr>
+      </w:pPr>
+      <w:r>
+        <w:rPr>
+          <w:szCs w:val="20"/>
+        </w:rPr>
+        <w:tab/>
+        <w:t>Implement- Runnable</w:t>
+      </w:r>
+    </w:p>
+    <w:p>
+      <w:pPr>
+        <w:rPr>
+          <w:rFonts w:hint="eastAsia"/>
+          <w:szCs w:val="20"/>
+        </w:rPr>
+      </w:pPr>
+    </w:p>
+    <w:p>
+      <w:pPr>
+        <w:rPr>
+          <w:rFonts w:hint="eastAsia"/>
+          <w:sz w:val="30"/>
+          <w:szCs w:val="30"/>
+        </w:rPr>
+      </w:pPr>
+      <w:r>
+        <w:rPr>
+          <w:rFonts w:hint="eastAsia"/>
+          <w:sz w:val="30"/>
+          <w:szCs w:val="30"/>
+        </w:rPr>
+        <w:t>M</w:t>
+      </w:r>
+      <w:r>
+        <w:rPr>
+          <w:sz w:val="30"/>
+          <w:szCs w:val="30"/>
+        </w:rPr>
+        <w:t xml:space="preserve">ulti-thread </w:t>
+      </w:r>
+      <w:r>
+        <w:rPr>
+          <w:rFonts w:hint="eastAsia"/>
+          <w:sz w:val="30"/>
+          <w:szCs w:val="30"/>
+        </w:rPr>
+        <w:t>프로그래밍</w:t>
+      </w:r>
+    </w:p>
+    <w:p>
+      <w:pPr>
+        <w:rPr>
+          <w:szCs w:val="20"/>
+        </w:rPr>
+      </w:pPr>
+      <w:r>
+        <w:rPr>
+          <w:szCs w:val="20"/>
+        </w:rPr>
+        <w:tab/>
+      </w:r>
+      <w:r>
+        <w:rPr>
+          <w:rFonts w:hint="eastAsia"/>
+          <w:szCs w:val="20"/>
+        </w:rPr>
+        <w:t xml:space="preserve">동시에 여러 개의 </w:t>
+      </w:r>
+      <w:r>
+        <w:rPr>
+          <w:szCs w:val="20"/>
+        </w:rPr>
+        <w:t>Thread</w:t>
+      </w:r>
+      <w:r>
+        <w:rPr>
+          <w:rFonts w:hint="eastAsia"/>
+          <w:szCs w:val="20"/>
+        </w:rPr>
+        <w:t>가 수행되는 프로그래밍</w:t>
+      </w:r>
+    </w:p>
+    <w:p>
+      <w:pPr>
+        <w:rPr>
+          <w:szCs w:val="20"/>
+        </w:rPr>
+      </w:pPr>
+      <w:r>
+        <w:rPr>
+          <w:szCs w:val="20"/>
+        </w:rPr>
+        <w:tab/>
+        <w:t>Thread</w:t>
+      </w:r>
+      <w:r>
+        <w:rPr>
+          <w:rFonts w:hint="eastAsia"/>
+          <w:szCs w:val="20"/>
+        </w:rPr>
+        <w:t>는 각각의 작업공간(</w:t>
+      </w:r>
+      <w:r>
+        <w:rPr>
+          <w:szCs w:val="20"/>
+        </w:rPr>
+        <w:t xml:space="preserve">context)를 </w:t>
+      </w:r>
+      <w:r>
+        <w:rPr>
+          <w:rFonts w:hint="eastAsia"/>
+          <w:szCs w:val="20"/>
+        </w:rPr>
+        <w:t>가진다.</w:t>
       </w:r>
       <w:bookmarkStart w:id="0" w:name="_GoBack"/>
       <w:bookmarkEnd w:id="0"/>
-      <w:r>
-        <w:rPr>
-          <w:rFonts w:hint="eastAsia"/>
-          <w:szCs w:val="20"/>
-        </w:rPr>
-        <w:t>머가 객체의 직렬화 가능 여부를 명시함</w:t>
-      </w:r>
-      <w:r>
-        <w:rPr>
-          <w:szCs w:val="20"/>
-        </w:rPr>
-        <w:tab/>
-      </w:r>
-    </w:p>
-    <w:p>
-      <w:pPr>
-        <w:rPr>
-          <w:szCs w:val="20"/>
-        </w:rPr>
-      </w:pPr>
-      <w:r>
-        <w:rPr>
-          <w:szCs w:val="20"/>
-        </w:rPr>
-        <w:tab/>
-      </w:r>
-      <w:r>
-        <w:rPr>
-          <w:szCs w:val="20"/>
-        </w:rPr>
-        <w:tab/>
+    </w:p>
+    <w:p>
+      <w:pPr>
+        <w:rPr>
+          <w:szCs w:val="20"/>
+        </w:rPr>
+      </w:pPr>
+      <w:r>
+        <w:rPr>
+          <w:szCs w:val="20"/>
+        </w:rPr>
+        <w:tab/>
+      </w:r>
+      <w:r>
+        <w:rPr>
+          <w:rFonts w:hint="eastAsia"/>
+          <w:szCs w:val="20"/>
+        </w:rPr>
+        <w:t xml:space="preserve">공유 자원이 </w:t>
+      </w:r>
+      <w:proofErr w:type="spellStart"/>
+      <w:r>
+        <w:rPr>
+          <w:rFonts w:hint="eastAsia"/>
+          <w:szCs w:val="20"/>
+        </w:rPr>
+        <w:t>있는경우</w:t>
+      </w:r>
+      <w:proofErr w:type="spellEnd"/>
+      <w:r>
+        <w:rPr>
+          <w:rFonts w:hint="eastAsia"/>
+          <w:szCs w:val="20"/>
+        </w:rPr>
+        <w:t xml:space="preserve"> </w:t>
+      </w:r>
+      <w:r>
+        <w:rPr>
+          <w:szCs w:val="20"/>
+        </w:rPr>
+        <w:t xml:space="preserve">race condition </w:t>
+      </w:r>
+      <w:r>
+        <w:rPr>
+          <w:rFonts w:hint="eastAsia"/>
+          <w:szCs w:val="20"/>
+        </w:rPr>
+        <w:t>이 발생</w:t>
+      </w:r>
+    </w:p>
+    <w:p>
+      <w:pPr>
+        <w:rPr>
+          <w:szCs w:val="20"/>
+        </w:rPr>
+      </w:pPr>
+      <w:r>
+        <w:rPr>
+          <w:szCs w:val="20"/>
+        </w:rPr>
+        <w:tab/>
+        <w:t>Critical section</w:t>
+      </w:r>
+      <w:r>
+        <w:rPr>
+          <w:rFonts w:hint="eastAsia"/>
+          <w:szCs w:val="20"/>
+        </w:rPr>
+        <w:t xml:space="preserve">에 대한 동기화 </w:t>
+      </w:r>
+      <w:r>
+        <w:rPr>
+          <w:szCs w:val="20"/>
+        </w:rPr>
+        <w:t>(Synchronization)</w:t>
+      </w:r>
+      <w:r>
+        <w:rPr>
+          <w:rFonts w:hint="eastAsia"/>
+          <w:szCs w:val="20"/>
+        </w:rPr>
+        <w:t>의 구현이 필요</w:t>
+      </w:r>
+    </w:p>
+    <w:p>
+      <w:pPr>
+        <w:rPr>
+          <w:szCs w:val="20"/>
+        </w:rPr>
+      </w:pPr>
+    </w:p>
+    <w:p>
+      <w:pPr>
+        <w:rPr>
+          <w:sz w:val="30"/>
+          <w:szCs w:val="30"/>
+        </w:rPr>
+      </w:pPr>
+      <w:r>
+        <w:rPr>
+          <w:rFonts w:hint="eastAsia"/>
+          <w:sz w:val="30"/>
+          <w:szCs w:val="30"/>
+        </w:rPr>
+        <w:t>T</w:t>
+      </w:r>
+      <w:r>
+        <w:rPr>
+          <w:sz w:val="30"/>
+          <w:szCs w:val="30"/>
+        </w:rPr>
+        <w:t>hread status</w:t>
+      </w:r>
+    </w:p>
+    <w:p>
+      <w:pPr>
+        <w:rPr>
+          <w:szCs w:val="20"/>
+        </w:rPr>
+      </w:pPr>
+      <w:r>
+        <w:rPr>
+          <w:szCs w:val="20"/>
+        </w:rPr>
+        <w:tab/>
+        <w:t>Start-</w:t>
       </w:r>
       <w:proofErr w:type="gramStart"/>
       <w:r>
         <w:rPr>
           <w:szCs w:val="20"/>
         </w:rPr>
-        <w:t xml:space="preserve">Transient </w:t>
-      </w:r>
-      <w:r>
-        <w:rPr>
-          <w:szCs w:val="20"/>
-        </w:rPr>
-        <w:t xml:space="preserve"> -</w:t>
+        <w:t>&gt;  Runnable</w:t>
       </w:r>
       <w:proofErr w:type="gramEnd"/>
       <w:r>
         <w:rPr>
           <w:szCs w:val="20"/>
         </w:rPr>
-        <w:t xml:space="preserve">&gt; </w:t>
-      </w:r>
-      <w:r>
-        <w:rPr>
-          <w:rFonts w:hint="eastAsia"/>
-          <w:szCs w:val="20"/>
-        </w:rPr>
-        <w:t xml:space="preserve">이 변수는 직렬화 하지 않을 때 사용 </w:t>
-      </w:r>
-    </w:p>
-    <w:p>
-      <w:pPr>
-        <w:rPr>
-          <w:szCs w:val="20"/>
-        </w:rPr>
-      </w:pPr>
-      <w:r>
-        <w:rPr>
-          <w:szCs w:val="20"/>
-        </w:rPr>
-        <w:tab/>
-        <w:t xml:space="preserve">Externalizable </w:t>
-      </w:r>
-      <w:r>
-        <w:rPr>
-          <w:rFonts w:hint="eastAsia"/>
-          <w:szCs w:val="20"/>
-        </w:rPr>
-        <w:t>인터페이스</w:t>
-      </w:r>
-    </w:p>
-    <w:p>
-      <w:pPr>
-        <w:rPr>
-          <w:szCs w:val="20"/>
-        </w:rPr>
-      </w:pPr>
-      <w:r>
-        <w:rPr>
-          <w:szCs w:val="20"/>
-        </w:rPr>
-        <w:tab/>
-      </w:r>
-      <w:r>
-        <w:rPr>
-          <w:szCs w:val="20"/>
-        </w:rPr>
-        <w:tab/>
-      </w:r>
-      <w:proofErr w:type="spellStart"/>
+        <w:t xml:space="preserve"> -&gt;</w:t>
+      </w:r>
+      <w:r>
+        <w:rPr>
+          <w:rFonts w:hint="eastAsia"/>
+          <w:szCs w:val="20"/>
+        </w:rPr>
+        <w:t xml:space="preserve"> </w:t>
+      </w:r>
+      <w:r>
+        <w:rPr>
+          <w:szCs w:val="20"/>
+        </w:rPr>
+        <w:t xml:space="preserve">(CPU </w:t>
+      </w:r>
+      <w:r>
+        <w:rPr>
+          <w:rFonts w:hint="eastAsia"/>
+          <w:szCs w:val="20"/>
+        </w:rPr>
+        <w:t>배분)</w:t>
+      </w:r>
+      <w:r>
+        <w:rPr>
+          <w:szCs w:val="20"/>
+        </w:rPr>
+        <w:t xml:space="preserve"> -&gt; </w:t>
+      </w:r>
+      <w:r>
+        <w:rPr>
+          <w:rFonts w:hint="eastAsia"/>
+          <w:szCs w:val="20"/>
+        </w:rPr>
+        <w:t>R</w:t>
+      </w:r>
+      <w:r>
+        <w:rPr>
+          <w:szCs w:val="20"/>
+        </w:rPr>
+        <w:t>un</w:t>
+      </w:r>
+    </w:p>
+    <w:p>
+      <w:pPr>
+        <w:rPr>
+          <w:szCs w:val="20"/>
+        </w:rPr>
+      </w:pPr>
+      <w:r>
+        <w:rPr>
+          <w:szCs w:val="20"/>
+        </w:rPr>
+        <w:tab/>
+      </w:r>
+      <w:r>
+        <w:rPr>
+          <w:szCs w:val="20"/>
+        </w:rPr>
+        <w:tab/>
+      </w:r>
+      <w:r>
+        <w:rPr>
+          <w:szCs w:val="20"/>
+        </w:rPr>
+        <w:tab/>
+        <w:t xml:space="preserve">  -&gt; (thread </w:t>
+      </w:r>
+      <w:r>
+        <w:rPr>
+          <w:rFonts w:hint="eastAsia"/>
+          <w:szCs w:val="20"/>
+        </w:rPr>
+        <w:t xml:space="preserve">종료 </w:t>
+      </w:r>
+      <w:r>
+        <w:rPr>
+          <w:szCs w:val="20"/>
+        </w:rPr>
+        <w:t>-&gt; Dead</w:t>
+      </w:r>
+    </w:p>
+    <w:p>
+      <w:pPr>
+        <w:rPr>
+          <w:szCs w:val="20"/>
+        </w:rPr>
+      </w:pPr>
+      <w:r>
+        <w:rPr>
+          <w:szCs w:val="20"/>
+        </w:rPr>
+        <w:tab/>
+      </w:r>
+      <w:r>
+        <w:rPr>
+          <w:szCs w:val="20"/>
+        </w:rPr>
+        <w:tab/>
+      </w:r>
+      <w:r>
+        <w:rPr>
+          <w:szCs w:val="20"/>
+        </w:rPr>
+        <w:tab/>
+        <w:t xml:space="preserve">  -&gt; sleep(</w:t>
+      </w:r>
+      <w:r>
+        <w:rPr>
+          <w:rFonts w:hint="eastAsia"/>
+          <w:szCs w:val="20"/>
+        </w:rPr>
+        <w:t>시간</w:t>
+      </w:r>
       <w:proofErr w:type="gramStart"/>
       <w:r>
         <w:rPr>
           <w:rFonts w:hint="eastAsia"/>
           <w:szCs w:val="20"/>
         </w:rPr>
+        <w:t>)</w:t>
+      </w:r>
+      <w:r>
+        <w:rPr>
+          <w:szCs w:val="20"/>
+        </w:rPr>
+        <w:t>,</w:t>
+      </w:r>
+      <w:r>
+        <w:rPr>
+          <w:rFonts w:hint="eastAsia"/>
+          <w:szCs w:val="20"/>
+        </w:rPr>
         <w:t>w</w:t>
       </w:r>
       <w:r>
         <w:rPr>
           <w:szCs w:val="20"/>
         </w:rPr>
-        <w:t>riteExternal</w:t>
-      </w:r>
-      <w:proofErr w:type="spellEnd"/>
-      <w:r>
-        <w:rPr>
-          <w:szCs w:val="20"/>
-        </w:rPr>
-        <w:t xml:space="preserve"> ,</w:t>
+        <w:t>ait</w:t>
       </w:r>
       <w:proofErr w:type="gramEnd"/>
       <w:r>
         <w:rPr>
           <w:szCs w:val="20"/>
         </w:rPr>
-        <w:t xml:space="preserve"> </w:t>
-      </w:r>
-      <w:proofErr w:type="spellStart"/>
-      <w:r>
-        <w:rPr>
-          <w:szCs w:val="20"/>
-        </w:rPr>
-        <w:t>readExternal</w:t>
-      </w:r>
-      <w:proofErr w:type="spellEnd"/>
-      <w:r>
-        <w:rPr>
-          <w:szCs w:val="20"/>
-        </w:rPr>
-        <w:t xml:space="preserve"> </w:t>
-      </w:r>
-      <w:r>
-        <w:rPr>
-          <w:rFonts w:hint="eastAsia"/>
-          <w:szCs w:val="20"/>
-        </w:rPr>
-        <w:t xml:space="preserve">을 구현해서 읽고 쓰는 것을 </w:t>
-      </w:r>
-      <w:proofErr w:type="spellStart"/>
-      <w:r>
-        <w:rPr>
-          <w:rFonts w:hint="eastAsia"/>
-          <w:szCs w:val="20"/>
-        </w:rPr>
-        <w:t>구현해야한다</w:t>
-      </w:r>
-      <w:proofErr w:type="spellEnd"/>
-      <w:r>
-        <w:rPr>
-          <w:rFonts w:hint="eastAsia"/>
+        <w:t xml:space="preserve">(),join() -&gt; Not Runnable   - &gt; sleep  : </w:t>
+      </w:r>
+      <w:r>
+        <w:rPr>
+          <w:rFonts w:hint="eastAsia"/>
+          <w:szCs w:val="20"/>
+        </w:rPr>
+        <w:t xml:space="preserve">시간이 지나면 </w:t>
+      </w:r>
+      <w:r>
+        <w:rPr>
+          <w:szCs w:val="20"/>
+        </w:rPr>
+        <w:t xml:space="preserve">, wait() :  notify() , join  : other thread exits  -&gt; </w:t>
+      </w:r>
+      <w:proofErr w:type="spellStart"/>
+      <w:r>
+        <w:rPr>
+          <w:rFonts w:hint="eastAsia"/>
+          <w:szCs w:val="20"/>
+        </w:rPr>
+        <w:t>R</w:t>
+      </w:r>
+      <w:r>
+        <w:rPr>
+          <w:szCs w:val="20"/>
+        </w:rPr>
+        <w:t>unnalbe</w:t>
+      </w:r>
+      <w:proofErr w:type="spellEnd"/>
+    </w:p>
+    <w:p>
+      <w:pPr>
+        <w:rPr>
+          <w:szCs w:val="20"/>
+        </w:rPr>
+      </w:pPr>
+      <w:r>
+        <w:rPr>
+          <w:szCs w:val="20"/>
+        </w:rPr>
+        <w:tab/>
+        <w:t>*wait() -&gt; shared Resource</w:t>
+      </w:r>
+      <w:r>
+        <w:rPr>
+          <w:rFonts w:hint="eastAsia"/>
+          <w:szCs w:val="20"/>
+        </w:rPr>
+        <w:t>를 기다리는</w:t>
+      </w:r>
+    </w:p>
+    <w:p>
+      <w:pPr>
+        <w:rPr>
+          <w:szCs w:val="20"/>
+        </w:rPr>
+      </w:pPr>
+      <w:r>
+        <w:rPr>
+          <w:szCs w:val="20"/>
+        </w:rPr>
+        <w:tab/>
+        <w:t>*join()-&gt;</w:t>
+      </w:r>
+      <w:r>
+        <w:rPr>
+          <w:rFonts w:hint="eastAsia"/>
+          <w:szCs w:val="20"/>
+        </w:rPr>
+        <w:t xml:space="preserve">두개의 쓰레드가 동시에 돌아간다고 가정했을 때 한 쓰레드가 다른 쓰레드에게 </w:t>
+      </w:r>
+      <w:r>
+        <w:rPr>
+          <w:szCs w:val="20"/>
+        </w:rPr>
+        <w:t>Join</w:t>
+      </w:r>
+      <w:r>
+        <w:rPr>
+          <w:rFonts w:hint="eastAsia"/>
+          <w:szCs w:val="20"/>
+        </w:rPr>
+        <w:t xml:space="preserve">을 걸면 다른 쓰레드가 끝날 </w:t>
+      </w:r>
+      <w:proofErr w:type="gramStart"/>
+      <w:r>
+        <w:rPr>
+          <w:rFonts w:hint="eastAsia"/>
+          <w:szCs w:val="20"/>
+        </w:rPr>
+        <w:t>때 까지</w:t>
+      </w:r>
+      <w:proofErr w:type="gramEnd"/>
+      <w:r>
+        <w:rPr>
+          <w:rFonts w:hint="eastAsia"/>
+          <w:szCs w:val="20"/>
+        </w:rPr>
+        <w:t xml:space="preserve"> 조인을 건 쓰레드가 </w:t>
+      </w:r>
+      <w:r>
+        <w:rPr>
+          <w:rFonts w:hint="eastAsia"/>
+          <w:szCs w:val="20"/>
+        </w:rPr>
+        <w:t>N</w:t>
+      </w:r>
+      <w:r>
+        <w:rPr>
+          <w:szCs w:val="20"/>
+        </w:rPr>
+        <w:t xml:space="preserve">on </w:t>
+      </w:r>
+      <w:r>
+        <w:rPr>
+          <w:rFonts w:hint="eastAsia"/>
+          <w:szCs w:val="20"/>
+        </w:rPr>
+        <w:t>R</w:t>
+      </w:r>
+      <w:r>
+        <w:rPr>
+          <w:szCs w:val="20"/>
+        </w:rPr>
+        <w:t>unnable</w:t>
+      </w:r>
+      <w:r>
+        <w:rPr>
+          <w:rFonts w:hint="eastAsia"/>
+          <w:szCs w:val="20"/>
+        </w:rPr>
+        <w:t>상태로된다.</w:t>
+      </w:r>
+    </w:p>
+    <w:p>
+      <w:pPr>
+        <w:rPr>
+          <w:rFonts w:hint="eastAsia"/>
+          <w:sz w:val="30"/>
+          <w:szCs w:val="30"/>
+        </w:rPr>
+      </w:pPr>
+      <w:r>
+        <w:rPr>
+          <w:rFonts w:hint="eastAsia"/>
+          <w:sz w:val="30"/>
+          <w:szCs w:val="30"/>
+        </w:rPr>
+        <w:t>T</w:t>
+      </w:r>
+      <w:r>
+        <w:rPr>
+          <w:sz w:val="30"/>
+          <w:szCs w:val="30"/>
+        </w:rPr>
+        <w:t xml:space="preserve">hread </w:t>
+      </w:r>
+      <w:r>
+        <w:rPr>
+          <w:rFonts w:hint="eastAsia"/>
+          <w:sz w:val="30"/>
+          <w:szCs w:val="30"/>
+        </w:rPr>
+        <w:t>우선순위</w:t>
+      </w:r>
+    </w:p>
+    <w:p>
+      <w:pPr>
+        <w:rPr>
+          <w:szCs w:val="20"/>
+        </w:rPr>
+      </w:pPr>
+      <w:r>
+        <w:rPr>
+          <w:szCs w:val="20"/>
+        </w:rPr>
+        <w:tab/>
+      </w:r>
+      <w:proofErr w:type="spellStart"/>
+      <w:r>
+        <w:rPr>
+          <w:szCs w:val="20"/>
+        </w:rPr>
+        <w:t>Thread.Min_</w:t>
+      </w:r>
+      <w:proofErr w:type="gramStart"/>
+      <w:r>
+        <w:rPr>
+          <w:szCs w:val="20"/>
+        </w:rPr>
+        <w:t>PRIORITY</w:t>
+      </w:r>
+      <w:proofErr w:type="spellEnd"/>
+      <w:r>
+        <w:rPr>
+          <w:szCs w:val="20"/>
+        </w:rPr>
+        <w:t>(</w:t>
+      </w:r>
+      <w:proofErr w:type="gramEnd"/>
+      <w:r>
+        <w:rPr>
+          <w:szCs w:val="20"/>
+        </w:rPr>
+        <w:t xml:space="preserve">=1) ~ </w:t>
+      </w:r>
+      <w:proofErr w:type="spellStart"/>
+      <w:r>
+        <w:rPr>
+          <w:szCs w:val="20"/>
+        </w:rPr>
+        <w:t>Thread.Max</w:t>
+      </w:r>
+      <w:proofErr w:type="spellEnd"/>
+      <w:r>
+        <w:rPr>
+          <w:szCs w:val="20"/>
+        </w:rPr>
+        <w:t xml:space="preserve"> PRIORITY(=10)</w:t>
+      </w:r>
+    </w:p>
+    <w:p>
+      <w:pPr>
+        <w:rPr>
+          <w:szCs w:val="20"/>
+        </w:rPr>
+      </w:pPr>
+      <w:r>
+        <w:rPr>
+          <w:szCs w:val="20"/>
+        </w:rPr>
+        <w:tab/>
+      </w:r>
+      <w:proofErr w:type="gramStart"/>
+      <w:r>
+        <w:rPr>
+          <w:rFonts w:hint="eastAsia"/>
+          <w:szCs w:val="20"/>
+        </w:rPr>
+        <w:t xml:space="preserve">디폴트는 </w:t>
+      </w:r>
+      <w:r>
+        <w:rPr>
+          <w:szCs w:val="20"/>
+        </w:rPr>
+        <w:t xml:space="preserve"> </w:t>
+      </w:r>
+      <w:proofErr w:type="spellStart"/>
+      <w:r>
+        <w:rPr>
+          <w:szCs w:val="20"/>
+        </w:rPr>
+        <w:t>Thread.NORM</w:t>
+      </w:r>
+      <w:proofErr w:type="gramEnd"/>
+      <w:r>
+        <w:rPr>
+          <w:szCs w:val="20"/>
+        </w:rPr>
+        <w:t>_PRIORITY</w:t>
+      </w:r>
+      <w:proofErr w:type="spellEnd"/>
+      <w:r>
+        <w:rPr>
+          <w:szCs w:val="20"/>
+        </w:rPr>
+        <w:t xml:space="preserve"> ( =5) </w:t>
+      </w:r>
+      <w:r>
+        <w:rPr>
+          <w:rFonts w:hint="eastAsia"/>
+          <w:szCs w:val="20"/>
+        </w:rPr>
+        <w:t xml:space="preserve">를 </w:t>
+      </w:r>
+      <w:proofErr w:type="spellStart"/>
+      <w:r>
+        <w:rPr>
+          <w:rFonts w:hint="eastAsia"/>
+          <w:szCs w:val="20"/>
+        </w:rPr>
+        <w:t>갖게된다</w:t>
+      </w:r>
+      <w:proofErr w:type="spellEnd"/>
+      <w:r>
+        <w:rPr>
+          <w:rFonts w:hint="eastAsia"/>
+          <w:szCs w:val="20"/>
+        </w:rPr>
+        <w:t xml:space="preserve"> </w:t>
+      </w:r>
+      <w:r>
+        <w:rPr>
           <w:szCs w:val="20"/>
         </w:rPr>
         <w:t>.</w:t>
@@ -4976,203 +6054,83 @@
     <w:p>
       <w:pPr>
         <w:rPr>
-          <w:szCs w:val="20"/>
-        </w:rPr>
-      </w:pPr>
-    </w:p>
-    <w:p>
-      <w:pPr>
-        <w:rPr>
-          <w:rFonts w:hint="eastAsia"/>
-          <w:szCs w:val="20"/>
-        </w:rPr>
-      </w:pPr>
-    </w:p>
-    <w:p>
-      <w:pPr>
-        <w:rPr>
-          <w:sz w:val="30"/>
-          <w:szCs w:val="30"/>
-        </w:rPr>
-      </w:pPr>
-      <w:r>
-        <w:rPr>
-          <w:rFonts w:hint="eastAsia"/>
-          <w:sz w:val="30"/>
-          <w:szCs w:val="30"/>
-        </w:rPr>
-        <w:t>그 외 입출력 클래스</w:t>
-      </w:r>
-    </w:p>
-    <w:p>
-      <w:pPr>
-        <w:rPr>
-          <w:szCs w:val="20"/>
-        </w:rPr>
-      </w:pPr>
-      <w:r>
-        <w:rPr>
-          <w:sz w:val="30"/>
-          <w:szCs w:val="30"/>
-        </w:rPr>
-        <w:tab/>
-      </w:r>
-      <w:r>
-        <w:rPr>
-          <w:rFonts w:hint="eastAsia"/>
-          <w:szCs w:val="20"/>
-        </w:rPr>
-        <w:t xml:space="preserve"> F</w:t>
-      </w:r>
-      <w:r>
-        <w:rPr>
-          <w:szCs w:val="20"/>
-        </w:rPr>
-        <w:t xml:space="preserve">ile </w:t>
-      </w:r>
-      <w:r>
-        <w:rPr>
-          <w:rFonts w:hint="eastAsia"/>
-          <w:szCs w:val="20"/>
-        </w:rPr>
-        <w:t xml:space="preserve">클래스 </w:t>
-      </w:r>
-    </w:p>
-    <w:p>
-      <w:pPr>
-        <w:rPr>
-          <w:szCs w:val="20"/>
-        </w:rPr>
-      </w:pPr>
-      <w:r>
-        <w:rPr>
-          <w:szCs w:val="20"/>
-        </w:rPr>
-        <w:tab/>
-      </w:r>
-      <w:proofErr w:type="spellStart"/>
-      <w:r>
-        <w:rPr>
-          <w:rFonts w:hint="eastAsia"/>
-          <w:szCs w:val="20"/>
-        </w:rPr>
-        <w:t>R</w:t>
-      </w:r>
-      <w:r>
-        <w:rPr>
-          <w:szCs w:val="20"/>
-        </w:rPr>
-        <w:t>andomAccessFile</w:t>
-      </w:r>
-      <w:proofErr w:type="spellEnd"/>
-      <w:r>
-        <w:rPr>
-          <w:rFonts w:hint="eastAsia"/>
-          <w:szCs w:val="20"/>
-        </w:rPr>
-        <w:t>클래스</w:t>
-      </w:r>
-    </w:p>
-    <w:p>
-      <w:pPr>
-        <w:rPr>
-          <w:szCs w:val="20"/>
-        </w:rPr>
-      </w:pPr>
-      <w:r>
-        <w:rPr>
-          <w:szCs w:val="20"/>
-        </w:rPr>
-        <w:tab/>
-      </w:r>
-      <w:r>
-        <w:rPr>
-          <w:szCs w:val="20"/>
-        </w:rPr>
-        <w:tab/>
-      </w:r>
-      <w:r>
-        <w:rPr>
-          <w:rFonts w:hint="eastAsia"/>
-          <w:szCs w:val="20"/>
-        </w:rPr>
-        <w:t xml:space="preserve">입출력 클래스 중 유일하게 파일 입출력을 동시에 할 수 있는 클래스 </w:t>
-      </w:r>
-    </w:p>
-    <w:p>
-      <w:pPr>
-        <w:rPr>
-          <w:szCs w:val="20"/>
-        </w:rPr>
-      </w:pPr>
-      <w:r>
-        <w:rPr>
-          <w:szCs w:val="20"/>
-        </w:rPr>
-        <w:tab/>
-      </w:r>
-      <w:r>
-        <w:rPr>
-          <w:szCs w:val="20"/>
-        </w:rPr>
-        <w:tab/>
-      </w:r>
-      <w:r>
-        <w:rPr>
-          <w:rFonts w:hint="eastAsia"/>
-          <w:szCs w:val="20"/>
-        </w:rPr>
-        <w:t>파일 포인터가 있어서 읽고 쓰는 위치의 이동이 가능함</w:t>
-      </w:r>
-    </w:p>
-    <w:p>
-      <w:pPr>
-        <w:rPr>
-          <w:szCs w:val="20"/>
-        </w:rPr>
-      </w:pPr>
-      <w:r>
-        <w:rPr>
-          <w:szCs w:val="20"/>
-        </w:rPr>
-        <w:tab/>
-      </w:r>
-      <w:r>
-        <w:rPr>
-          <w:szCs w:val="20"/>
-        </w:rPr>
-        <w:tab/>
-      </w:r>
-      <w:r>
-        <w:rPr>
-          <w:rFonts w:hint="eastAsia"/>
-          <w:szCs w:val="20"/>
-        </w:rPr>
-        <w:t>다양한 자료형에 대한 메서드가 제공됨</w:t>
-      </w:r>
-    </w:p>
-    <w:p>
-      <w:pPr>
-        <w:rPr>
-          <w:szCs w:val="20"/>
-        </w:rPr>
-      </w:pPr>
-    </w:p>
-    <w:p>
-      <w:pPr>
-        <w:rPr>
-          <w:rFonts w:hint="eastAsia"/>
-          <w:sz w:val="30"/>
-          <w:szCs w:val="30"/>
-        </w:rPr>
-      </w:pPr>
-      <w:r>
-        <w:rPr>
-          <w:sz w:val="30"/>
-          <w:szCs w:val="30"/>
-        </w:rPr>
-        <w:tab/>
-      </w:r>
+          <w:rFonts w:hint="eastAsia"/>
+          <w:szCs w:val="20"/>
+        </w:rPr>
+      </w:pPr>
+      <w:r>
+        <w:rPr>
+          <w:szCs w:val="20"/>
+        </w:rPr>
+        <w:tab/>
+      </w:r>
+      <w:r>
+        <w:rPr>
+          <w:rFonts w:hint="eastAsia"/>
+          <w:szCs w:val="20"/>
+        </w:rPr>
+        <w:t xml:space="preserve">우선 순위가 높은 </w:t>
+      </w:r>
+      <w:r>
+        <w:rPr>
+          <w:szCs w:val="20"/>
+        </w:rPr>
+        <w:t>thread</w:t>
+      </w:r>
+      <w:r>
+        <w:rPr>
+          <w:rFonts w:hint="eastAsia"/>
+          <w:szCs w:val="20"/>
+        </w:rPr>
+        <w:t xml:space="preserve">는 </w:t>
+      </w:r>
+      <w:r>
+        <w:rPr>
+          <w:szCs w:val="20"/>
+        </w:rPr>
+        <w:t>CPU</w:t>
+      </w:r>
+      <w:r>
+        <w:rPr>
+          <w:rFonts w:hint="eastAsia"/>
+          <w:szCs w:val="20"/>
+        </w:rPr>
+        <w:t>를 배분 받을 확률이 높다</w:t>
+      </w:r>
+      <w:r>
+        <w:rPr>
+          <w:szCs w:val="20"/>
+        </w:rPr>
+        <w:tab/>
+      </w:r>
+      <w:r>
+        <w:rPr>
+          <w:szCs w:val="20"/>
+        </w:rPr>
+        <w:tab/>
+      </w:r>
+      <w:r>
+        <w:rPr>
+          <w:szCs w:val="20"/>
+        </w:rPr>
+        <w:tab/>
+        <w:t xml:space="preserve">  </w:t>
+      </w:r>
+    </w:p>
+    <w:p>
+      <w:pPr>
+        <w:rPr>
+          <w:szCs w:val="20"/>
+        </w:rPr>
+      </w:pPr>
+    </w:p>
+    <w:p>
+      <w:pPr>
+        <w:rPr>
+          <w:rFonts w:hint="eastAsia"/>
+          <w:szCs w:val="20"/>
+        </w:rPr>
+      </w:pPr>
     </w:p>
     <w:sectPr>
       <w:pgSz w:w="11906" w:h="16838"/>
@@ -5429,6 +6387,7 @@
     <w:lsdException w:name="HTML Sample" w:semiHidden="1" w:unhideWhenUsed="1"/>
     <w:lsdException w:name="HTML Typewriter" w:semiHidden="1" w:unhideWhenUsed="1"/>
     <w:lsdException w:name="HTML Variable" w:semiHidden="1" w:unhideWhenUsed="1"/>
+    <w:lsdException w:name="Normal Table" w:semiHidden="1" w:unhideWhenUsed="1"/>
     <w:lsdException w:name="annotation subject" w:semiHidden="1" w:unhideWhenUsed="1"/>
     <w:lsdException w:name="No List" w:semiHidden="1" w:unhideWhenUsed="1"/>
     <w:lsdException w:name="Outline List 1" w:semiHidden="1" w:unhideWhenUsed="1"/>
@@ -5471,8 +6430,11 @@
     <w:lsdException w:name="Table Contemporary" w:semiHidden="1" w:unhideWhenUsed="1"/>
     <w:lsdException w:name="Table Elegant" w:semiHidden="1" w:unhideWhenUsed="1"/>
     <w:lsdException w:name="Table Professional" w:semiHidden="1" w:unhideWhenUsed="1"/>
+    <w:lsdException w:name="Table Subtle 1" w:semiHidden="1" w:unhideWhenUsed="1"/>
     <w:lsdException w:name="Table Subtle 2" w:semiHidden="1" w:unhideWhenUsed="1"/>
     <w:lsdException w:name="Table Web 1" w:semiHidden="1" w:unhideWhenUsed="1"/>
+    <w:lsdException w:name="Table Web 2" w:semiHidden="1" w:unhideWhenUsed="1"/>
+    <w:lsdException w:name="Table Web 3" w:semiHidden="1" w:unhideWhenUsed="1"/>
     <w:lsdException w:name="Balloon Text" w:semiHidden="1" w:unhideWhenUsed="1"/>
     <w:lsdException w:name="Table Grid" w:uiPriority="39"/>
     <w:lsdException w:name="Table Theme" w:semiHidden="1" w:unhideWhenUsed="1"/>

</xml_diff>

<commit_message>
2020-11-25 Java MultiThread 실습
</commit_message>
<xml_diff>
--- a/JavaStudy.docx
+++ b/JavaStudy.docx
@@ -5363,15 +5363,13 @@
     <w:p>
       <w:pPr>
         <w:rPr>
-          <w:rFonts w:hint="eastAsia"/>
-          <w:szCs w:val="20"/>
-        </w:rPr>
-      </w:pPr>
-    </w:p>
-    <w:p>
-      <w:pPr>
-        <w:rPr>
-          <w:rFonts w:hint="eastAsia"/>
+          <w:szCs w:val="20"/>
+        </w:rPr>
+      </w:pPr>
+    </w:p>
+    <w:p>
+      <w:pPr>
+        <w:rPr>
           <w:sz w:val="30"/>
           <w:szCs w:val="30"/>
         </w:rPr>
@@ -5465,113 +5463,706 @@
           <w:szCs w:val="20"/>
         </w:rPr>
         <w:t>가진다.</w:t>
+      </w:r>
+    </w:p>
+    <w:p>
+      <w:pPr>
+        <w:rPr>
+          <w:szCs w:val="20"/>
+        </w:rPr>
+      </w:pPr>
+      <w:r>
+        <w:rPr>
+          <w:szCs w:val="20"/>
+        </w:rPr>
+        <w:tab/>
+      </w:r>
+      <w:r>
+        <w:rPr>
+          <w:rFonts w:hint="eastAsia"/>
+          <w:szCs w:val="20"/>
+        </w:rPr>
+        <w:t xml:space="preserve">공유 자원이 </w:t>
+      </w:r>
+      <w:proofErr w:type="spellStart"/>
+      <w:r>
+        <w:rPr>
+          <w:rFonts w:hint="eastAsia"/>
+          <w:szCs w:val="20"/>
+        </w:rPr>
+        <w:t>있는경우</w:t>
+      </w:r>
+      <w:proofErr w:type="spellEnd"/>
+      <w:r>
+        <w:rPr>
+          <w:rFonts w:hint="eastAsia"/>
+          <w:szCs w:val="20"/>
+        </w:rPr>
+        <w:t xml:space="preserve"> </w:t>
+      </w:r>
+      <w:r>
+        <w:rPr>
+          <w:szCs w:val="20"/>
+        </w:rPr>
+        <w:t xml:space="preserve">race condition </w:t>
+      </w:r>
+      <w:r>
+        <w:rPr>
+          <w:rFonts w:hint="eastAsia"/>
+          <w:szCs w:val="20"/>
+        </w:rPr>
+        <w:t>이 발생</w:t>
+      </w:r>
+    </w:p>
+    <w:p>
+      <w:pPr>
+        <w:rPr>
+          <w:szCs w:val="20"/>
+        </w:rPr>
+      </w:pPr>
+      <w:r>
+        <w:rPr>
+          <w:szCs w:val="20"/>
+        </w:rPr>
+        <w:tab/>
+        <w:t>Critical section</w:t>
+      </w:r>
+      <w:r>
+        <w:rPr>
+          <w:rFonts w:hint="eastAsia"/>
+          <w:szCs w:val="20"/>
+        </w:rPr>
+        <w:t xml:space="preserve">에 대한 동기화 </w:t>
+      </w:r>
+      <w:r>
+        <w:rPr>
+          <w:szCs w:val="20"/>
+        </w:rPr>
+        <w:t>(Synchronization)</w:t>
+      </w:r>
+      <w:r>
+        <w:rPr>
+          <w:rFonts w:hint="eastAsia"/>
+          <w:szCs w:val="20"/>
+        </w:rPr>
+        <w:t>의 구현이 필요</w:t>
+      </w:r>
+    </w:p>
+    <w:p>
+      <w:pPr>
+        <w:rPr>
+          <w:szCs w:val="20"/>
+        </w:rPr>
+      </w:pPr>
+    </w:p>
+    <w:p>
+      <w:pPr>
+        <w:rPr>
+          <w:szCs w:val="20"/>
+        </w:rPr>
+      </w:pPr>
+      <w:r>
+        <w:rPr>
+          <w:szCs w:val="20"/>
+        </w:rPr>
+        <w:tab/>
+      </w:r>
+      <w:r>
+        <w:rPr>
+          <w:rFonts w:hint="eastAsia"/>
+          <w:szCs w:val="20"/>
+        </w:rPr>
+        <w:t>동기화구현</w:t>
+      </w:r>
+    </w:p>
+    <w:p>
+      <w:pPr>
+        <w:rPr>
+          <w:szCs w:val="20"/>
+        </w:rPr>
+      </w:pPr>
+      <w:r>
+        <w:rPr>
+          <w:szCs w:val="20"/>
+        </w:rPr>
+        <w:tab/>
+      </w:r>
+      <w:r>
+        <w:rPr>
+          <w:szCs w:val="20"/>
+        </w:rPr>
+        <w:tab/>
+        <w:t xml:space="preserve">Synchronized </w:t>
+      </w:r>
+      <w:r>
+        <w:rPr>
+          <w:rFonts w:hint="eastAsia"/>
+          <w:szCs w:val="20"/>
+        </w:rPr>
+        <w:t xml:space="preserve">수행문과 </w:t>
+      </w:r>
+      <w:r>
+        <w:rPr>
+          <w:szCs w:val="20"/>
+        </w:rPr>
+        <w:t xml:space="preserve">synchronized </w:t>
+      </w:r>
+      <w:r>
+        <w:rPr>
+          <w:rFonts w:hint="eastAsia"/>
+          <w:szCs w:val="20"/>
+        </w:rPr>
+        <w:t xml:space="preserve">메서드를 이용 </w:t>
+      </w:r>
+    </w:p>
+    <w:p>
+      <w:pPr>
+        <w:rPr>
+          <w:szCs w:val="20"/>
+        </w:rPr>
+      </w:pPr>
+      <w:r>
+        <w:rPr>
+          <w:szCs w:val="20"/>
+        </w:rPr>
+        <w:tab/>
+        <w:t>Deadlock</w:t>
+      </w:r>
+    </w:p>
+    <w:p>
+      <w:pPr>
+        <w:rPr>
+          <w:rFonts w:hint="eastAsia"/>
+          <w:szCs w:val="20"/>
+        </w:rPr>
+      </w:pPr>
+      <w:r>
+        <w:rPr>
+          <w:szCs w:val="20"/>
+        </w:rPr>
+        <w:tab/>
+      </w:r>
+      <w:r>
+        <w:rPr>
+          <w:szCs w:val="20"/>
+        </w:rPr>
+        <w:tab/>
+      </w:r>
+    </w:p>
+    <w:p>
+      <w:pPr>
+        <w:rPr>
+          <w:szCs w:val="20"/>
+        </w:rPr>
+      </w:pPr>
+    </w:p>
+    <w:p>
+      <w:pPr>
+        <w:rPr>
+          <w:sz w:val="30"/>
+          <w:szCs w:val="30"/>
+        </w:rPr>
+      </w:pPr>
+      <w:r>
+        <w:rPr>
+          <w:rFonts w:hint="eastAsia"/>
+          <w:sz w:val="30"/>
+          <w:szCs w:val="30"/>
+        </w:rPr>
+        <w:t>T</w:t>
+      </w:r>
+      <w:r>
+        <w:rPr>
+          <w:sz w:val="30"/>
+          <w:szCs w:val="30"/>
+        </w:rPr>
+        <w:t>hread status</w:t>
+      </w:r>
+    </w:p>
+    <w:p>
+      <w:pPr>
+        <w:rPr>
+          <w:szCs w:val="20"/>
+        </w:rPr>
+      </w:pPr>
+      <w:r>
+        <w:rPr>
+          <w:szCs w:val="20"/>
+        </w:rPr>
+        <w:tab/>
+        <w:t>Start-</w:t>
+      </w:r>
+      <w:proofErr w:type="gramStart"/>
+      <w:r>
+        <w:rPr>
+          <w:szCs w:val="20"/>
+        </w:rPr>
+        <w:t>&gt;  Runnable</w:t>
+      </w:r>
+      <w:proofErr w:type="gramEnd"/>
+      <w:r>
+        <w:rPr>
+          <w:szCs w:val="20"/>
+        </w:rPr>
+        <w:t xml:space="preserve"> -&gt;</w:t>
+      </w:r>
+      <w:r>
+        <w:rPr>
+          <w:rFonts w:hint="eastAsia"/>
+          <w:szCs w:val="20"/>
+        </w:rPr>
+        <w:t xml:space="preserve"> </w:t>
+      </w:r>
+      <w:r>
+        <w:rPr>
+          <w:szCs w:val="20"/>
+        </w:rPr>
+        <w:t xml:space="preserve">(CPU </w:t>
+      </w:r>
+      <w:r>
+        <w:rPr>
+          <w:rFonts w:hint="eastAsia"/>
+          <w:szCs w:val="20"/>
+        </w:rPr>
+        <w:t>배분)</w:t>
+      </w:r>
+      <w:r>
+        <w:rPr>
+          <w:szCs w:val="20"/>
+        </w:rPr>
+        <w:t xml:space="preserve"> -&gt; </w:t>
+      </w:r>
+      <w:r>
+        <w:rPr>
+          <w:rFonts w:hint="eastAsia"/>
+          <w:szCs w:val="20"/>
+        </w:rPr>
+        <w:t>R</w:t>
+      </w:r>
+      <w:r>
+        <w:rPr>
+          <w:szCs w:val="20"/>
+        </w:rPr>
+        <w:t>un</w:t>
+      </w:r>
+    </w:p>
+    <w:p>
+      <w:pPr>
+        <w:rPr>
+          <w:szCs w:val="20"/>
+        </w:rPr>
+      </w:pPr>
+      <w:r>
+        <w:rPr>
+          <w:szCs w:val="20"/>
+        </w:rPr>
+        <w:tab/>
+      </w:r>
+      <w:r>
+        <w:rPr>
+          <w:szCs w:val="20"/>
+        </w:rPr>
+        <w:tab/>
+      </w:r>
+      <w:r>
+        <w:rPr>
+          <w:szCs w:val="20"/>
+        </w:rPr>
+        <w:tab/>
+        <w:t xml:space="preserve">  -&gt; (thread </w:t>
+      </w:r>
+      <w:r>
+        <w:rPr>
+          <w:rFonts w:hint="eastAsia"/>
+          <w:szCs w:val="20"/>
+        </w:rPr>
+        <w:t xml:space="preserve">종료 </w:t>
+      </w:r>
+      <w:r>
+        <w:rPr>
+          <w:szCs w:val="20"/>
+        </w:rPr>
+        <w:t>-&gt; Dead</w:t>
+      </w:r>
+    </w:p>
+    <w:p>
+      <w:pPr>
+        <w:rPr>
+          <w:szCs w:val="20"/>
+        </w:rPr>
+      </w:pPr>
+      <w:r>
+        <w:rPr>
+          <w:szCs w:val="20"/>
+        </w:rPr>
+        <w:tab/>
+      </w:r>
+      <w:r>
+        <w:rPr>
+          <w:szCs w:val="20"/>
+        </w:rPr>
+        <w:tab/>
+      </w:r>
+      <w:r>
+        <w:rPr>
+          <w:szCs w:val="20"/>
+        </w:rPr>
+        <w:tab/>
+        <w:t xml:space="preserve">  -&gt; sleep(</w:t>
+      </w:r>
+      <w:r>
+        <w:rPr>
+          <w:rFonts w:hint="eastAsia"/>
+          <w:szCs w:val="20"/>
+        </w:rPr>
+        <w:t>시간</w:t>
+      </w:r>
+      <w:proofErr w:type="gramStart"/>
+      <w:r>
+        <w:rPr>
+          <w:rFonts w:hint="eastAsia"/>
+          <w:szCs w:val="20"/>
+        </w:rPr>
+        <w:t>)</w:t>
+      </w:r>
+      <w:r>
+        <w:rPr>
+          <w:szCs w:val="20"/>
+        </w:rPr>
+        <w:t>,</w:t>
+      </w:r>
+      <w:r>
+        <w:rPr>
+          <w:rFonts w:hint="eastAsia"/>
+          <w:szCs w:val="20"/>
+        </w:rPr>
+        <w:t>w</w:t>
+      </w:r>
+      <w:r>
+        <w:rPr>
+          <w:szCs w:val="20"/>
+        </w:rPr>
+        <w:t>ait</w:t>
+      </w:r>
+      <w:proofErr w:type="gramEnd"/>
+      <w:r>
+        <w:rPr>
+          <w:szCs w:val="20"/>
+        </w:rPr>
+        <w:t xml:space="preserve">(),join() -&gt; Not Runnable   - &gt; sleep </w:t>
       </w:r>
       <w:bookmarkStart w:id="0" w:name="_GoBack"/>
       <w:bookmarkEnd w:id="0"/>
-    </w:p>
-    <w:p>
-      <w:pPr>
-        <w:rPr>
-          <w:szCs w:val="20"/>
-        </w:rPr>
-      </w:pPr>
-      <w:r>
-        <w:rPr>
-          <w:szCs w:val="20"/>
-        </w:rPr>
-        <w:tab/>
-      </w:r>
-      <w:r>
-        <w:rPr>
-          <w:rFonts w:hint="eastAsia"/>
-          <w:szCs w:val="20"/>
-        </w:rPr>
-        <w:t xml:space="preserve">공유 자원이 </w:t>
-      </w:r>
-      <w:proofErr w:type="spellStart"/>
-      <w:r>
-        <w:rPr>
-          <w:rFonts w:hint="eastAsia"/>
-          <w:szCs w:val="20"/>
-        </w:rPr>
-        <w:t>있는경우</w:t>
-      </w:r>
-      <w:proofErr w:type="spellEnd"/>
-      <w:r>
-        <w:rPr>
-          <w:rFonts w:hint="eastAsia"/>
-          <w:szCs w:val="20"/>
-        </w:rPr>
-        <w:t xml:space="preserve"> </w:t>
-      </w:r>
-      <w:r>
-        <w:rPr>
-          <w:szCs w:val="20"/>
-        </w:rPr>
-        <w:t xml:space="preserve">race condition </w:t>
-      </w:r>
-      <w:r>
-        <w:rPr>
-          <w:rFonts w:hint="eastAsia"/>
-          <w:szCs w:val="20"/>
-        </w:rPr>
-        <w:t>이 발생</w:t>
-      </w:r>
-    </w:p>
-    <w:p>
-      <w:pPr>
-        <w:rPr>
-          <w:szCs w:val="20"/>
-        </w:rPr>
-      </w:pPr>
-      <w:r>
-        <w:rPr>
-          <w:szCs w:val="20"/>
-        </w:rPr>
-        <w:tab/>
-        <w:t>Critical section</w:t>
-      </w:r>
-      <w:r>
-        <w:rPr>
-          <w:rFonts w:hint="eastAsia"/>
-          <w:szCs w:val="20"/>
-        </w:rPr>
-        <w:t xml:space="preserve">에 대한 동기화 </w:t>
-      </w:r>
-      <w:r>
-        <w:rPr>
-          <w:szCs w:val="20"/>
-        </w:rPr>
-        <w:t>(Synchronization)</w:t>
-      </w:r>
-      <w:r>
-        <w:rPr>
-          <w:rFonts w:hint="eastAsia"/>
-          <w:szCs w:val="20"/>
-        </w:rPr>
-        <w:t>의 구현이 필요</w:t>
-      </w:r>
-    </w:p>
-    <w:p>
-      <w:pPr>
-        <w:rPr>
-          <w:szCs w:val="20"/>
-        </w:rPr>
-      </w:pPr>
-    </w:p>
-    <w:p>
-      <w:pPr>
+      <w:r>
+        <w:rPr>
+          <w:szCs w:val="20"/>
+        </w:rPr>
+        <w:t xml:space="preserve"> : </w:t>
+      </w:r>
+      <w:r>
+        <w:rPr>
+          <w:rFonts w:hint="eastAsia"/>
+          <w:szCs w:val="20"/>
+        </w:rPr>
+        <w:t xml:space="preserve">시간이 지나면 </w:t>
+      </w:r>
+      <w:r>
+        <w:rPr>
+          <w:szCs w:val="20"/>
+        </w:rPr>
+        <w:t xml:space="preserve">, wait() :  notify() , join  : other thread exits  -&gt; </w:t>
+      </w:r>
+      <w:proofErr w:type="spellStart"/>
+      <w:r>
+        <w:rPr>
+          <w:rFonts w:hint="eastAsia"/>
+          <w:szCs w:val="20"/>
+        </w:rPr>
+        <w:t>R</w:t>
+      </w:r>
+      <w:r>
+        <w:rPr>
+          <w:szCs w:val="20"/>
+        </w:rPr>
+        <w:t>unnalbe</w:t>
+      </w:r>
+      <w:proofErr w:type="spellEnd"/>
+    </w:p>
+    <w:p>
+      <w:pPr>
+        <w:rPr>
+          <w:szCs w:val="20"/>
+        </w:rPr>
+      </w:pPr>
+      <w:r>
+        <w:rPr>
+          <w:szCs w:val="20"/>
+        </w:rPr>
+        <w:tab/>
+        <w:t>*wait() -&gt; shared Resource</w:t>
+      </w:r>
+      <w:r>
+        <w:rPr>
+          <w:rFonts w:hint="eastAsia"/>
+          <w:szCs w:val="20"/>
+        </w:rPr>
+        <w:t>를 기다리는</w:t>
+      </w:r>
+    </w:p>
+    <w:p>
+      <w:pPr>
+        <w:rPr>
+          <w:szCs w:val="20"/>
+        </w:rPr>
+      </w:pPr>
+      <w:r>
+        <w:rPr>
+          <w:szCs w:val="20"/>
+        </w:rPr>
+        <w:tab/>
+        <w:t>*join()-&gt;</w:t>
+      </w:r>
+      <w:r>
+        <w:rPr>
+          <w:rFonts w:hint="eastAsia"/>
+          <w:szCs w:val="20"/>
+        </w:rPr>
+        <w:t xml:space="preserve">두개의 쓰레드가 동시에 돌아간다고 가정했을 때 한 쓰레드가 다른 쓰레드에게 </w:t>
+      </w:r>
+      <w:r>
+        <w:rPr>
+          <w:szCs w:val="20"/>
+        </w:rPr>
+        <w:t>Join</w:t>
+      </w:r>
+      <w:r>
+        <w:rPr>
+          <w:rFonts w:hint="eastAsia"/>
+          <w:szCs w:val="20"/>
+        </w:rPr>
+        <w:t xml:space="preserve">을 걸면 다른 쓰레드가 끝날 </w:t>
+      </w:r>
+      <w:proofErr w:type="gramStart"/>
+      <w:r>
+        <w:rPr>
+          <w:rFonts w:hint="eastAsia"/>
+          <w:szCs w:val="20"/>
+        </w:rPr>
+        <w:t>때 까지</w:t>
+      </w:r>
+      <w:proofErr w:type="gramEnd"/>
+      <w:r>
+        <w:rPr>
+          <w:rFonts w:hint="eastAsia"/>
+          <w:szCs w:val="20"/>
+        </w:rPr>
+        <w:t xml:space="preserve"> 조인을 건 쓰레드가 </w:t>
+      </w:r>
+      <w:r>
+        <w:rPr>
+          <w:rFonts w:hint="eastAsia"/>
+          <w:szCs w:val="20"/>
+        </w:rPr>
+        <w:t>N</w:t>
+      </w:r>
+      <w:r>
+        <w:rPr>
+          <w:szCs w:val="20"/>
+        </w:rPr>
+        <w:t xml:space="preserve">on </w:t>
+      </w:r>
+      <w:r>
+        <w:rPr>
+          <w:rFonts w:hint="eastAsia"/>
+          <w:szCs w:val="20"/>
+        </w:rPr>
+        <w:t>R</w:t>
+      </w:r>
+      <w:r>
+        <w:rPr>
+          <w:szCs w:val="20"/>
+        </w:rPr>
+        <w:t>unnable</w:t>
+      </w:r>
+      <w:r>
+        <w:rPr>
+          <w:rFonts w:hint="eastAsia"/>
+          <w:szCs w:val="20"/>
+        </w:rPr>
+        <w:t>상태</w:t>
+      </w:r>
+    </w:p>
+    <w:p>
+      <w:pPr>
+        <w:ind w:left="800" w:firstLine="800"/>
+        <w:rPr>
+          <w:szCs w:val="20"/>
+        </w:rPr>
+      </w:pPr>
+      <w:proofErr w:type="spellStart"/>
+      <w:r>
+        <w:rPr>
+          <w:rFonts w:hint="eastAsia"/>
+          <w:szCs w:val="20"/>
+        </w:rPr>
+        <w:t>로된다</w:t>
+      </w:r>
+      <w:proofErr w:type="spellEnd"/>
+      <w:r>
+        <w:rPr>
+          <w:rFonts w:hint="eastAsia"/>
+          <w:szCs w:val="20"/>
+        </w:rPr>
+        <w:t>.</w:t>
+      </w:r>
+    </w:p>
+    <w:p>
+      <w:pPr>
+        <w:rPr>
+          <w:rFonts w:hint="eastAsia"/>
+          <w:szCs w:val="20"/>
+        </w:rPr>
+      </w:pPr>
+      <w:r>
         <w:rPr>
           <w:sz w:val="30"/>
           <w:szCs w:val="30"/>
         </w:rPr>
-      </w:pPr>
-      <w:r>
-        <w:rPr>
-          <w:rFonts w:hint="eastAsia"/>
+        <w:tab/>
+      </w:r>
+      <w:r>
+        <w:rPr>
+          <w:szCs w:val="20"/>
+        </w:rPr>
+        <w:t xml:space="preserve">Interrupt() – </w:t>
+      </w:r>
+      <w:r>
+        <w:rPr>
+          <w:rFonts w:hint="eastAsia"/>
+          <w:szCs w:val="20"/>
+        </w:rPr>
+        <w:t xml:space="preserve">다른 </w:t>
+      </w:r>
+      <w:r>
+        <w:rPr>
+          <w:szCs w:val="20"/>
+        </w:rPr>
+        <w:t>Thread</w:t>
+      </w:r>
+      <w:proofErr w:type="gramStart"/>
+      <w:r>
+        <w:rPr>
+          <w:rFonts w:hint="eastAsia"/>
+          <w:szCs w:val="20"/>
+        </w:rPr>
+        <w:t>에  예외를</w:t>
+      </w:r>
+      <w:proofErr w:type="gramEnd"/>
+      <w:r>
+        <w:rPr>
+          <w:rFonts w:hint="eastAsia"/>
+          <w:szCs w:val="20"/>
+        </w:rPr>
+        <w:t xml:space="preserve"> 발생시키는 </w:t>
+      </w:r>
+      <w:r>
+        <w:rPr>
+          <w:szCs w:val="20"/>
+        </w:rPr>
+        <w:t>interrupt</w:t>
+      </w:r>
+      <w:r>
+        <w:rPr>
+          <w:rFonts w:hint="eastAsia"/>
+          <w:szCs w:val="20"/>
+        </w:rPr>
+        <w:t xml:space="preserve">를 보냄 </w:t>
+      </w:r>
+      <w:r>
+        <w:rPr>
+          <w:szCs w:val="20"/>
+        </w:rPr>
+        <w:t xml:space="preserve">, thread </w:t>
+      </w:r>
+      <w:r>
+        <w:rPr>
+          <w:rFonts w:hint="eastAsia"/>
+          <w:szCs w:val="20"/>
+        </w:rPr>
+        <w:t xml:space="preserve">가 </w:t>
+      </w:r>
+      <w:r>
+        <w:rPr>
+          <w:szCs w:val="20"/>
+        </w:rPr>
+        <w:t>join(),sleep(),wait()</w:t>
+      </w:r>
+      <w:r>
+        <w:rPr>
+          <w:rFonts w:hint="eastAsia"/>
+          <w:szCs w:val="20"/>
+        </w:rPr>
+        <w:t xml:space="preserve"> 메서드에 의해 </w:t>
+      </w:r>
+      <w:proofErr w:type="spellStart"/>
+      <w:r>
+        <w:rPr>
+          <w:rFonts w:hint="eastAsia"/>
+          <w:szCs w:val="20"/>
+        </w:rPr>
+        <w:t>블록킹</w:t>
+      </w:r>
+      <w:proofErr w:type="spellEnd"/>
+      <w:r>
+        <w:rPr>
+          <w:rFonts w:hint="eastAsia"/>
+          <w:szCs w:val="20"/>
+        </w:rPr>
+        <w:t xml:space="preserve"> 되었다면 다시 </w:t>
+      </w:r>
+      <w:r>
+        <w:rPr>
+          <w:szCs w:val="20"/>
+        </w:rPr>
+        <w:t xml:space="preserve"> runnable</w:t>
+      </w:r>
+      <w:r>
+        <w:rPr>
+          <w:rFonts w:hint="eastAsia"/>
+          <w:szCs w:val="20"/>
+        </w:rPr>
+        <w:t xml:space="preserve">상태가 </w:t>
+      </w:r>
+      <w:proofErr w:type="spellStart"/>
+      <w:r>
+        <w:rPr>
+          <w:rFonts w:hint="eastAsia"/>
+          <w:szCs w:val="20"/>
+        </w:rPr>
+        <w:t>될수</w:t>
+      </w:r>
+      <w:proofErr w:type="spellEnd"/>
+      <w:r>
+        <w:rPr>
+          <w:rFonts w:hint="eastAsia"/>
+          <w:szCs w:val="20"/>
+        </w:rPr>
+        <w:t xml:space="preserve"> 있음</w:t>
+      </w:r>
+    </w:p>
+    <w:p>
+      <w:pPr>
+        <w:rPr>
           <w:sz w:val="30"/>
           <w:szCs w:val="30"/>
         </w:rPr>
+      </w:pPr>
+      <w:r>
+        <w:rPr>
+          <w:rFonts w:hint="eastAsia"/>
+          <w:sz w:val="30"/>
+          <w:szCs w:val="30"/>
+        </w:rPr>
         <w:t>T</w:t>
       </w:r>
       <w:r>
@@ -5579,146 +6170,83 @@
           <w:sz w:val="30"/>
           <w:szCs w:val="30"/>
         </w:rPr>
-        <w:t>hread status</w:t>
-      </w:r>
-    </w:p>
-    <w:p>
-      <w:pPr>
-        <w:rPr>
-          <w:szCs w:val="20"/>
-        </w:rPr>
-      </w:pPr>
-      <w:r>
-        <w:rPr>
-          <w:szCs w:val="20"/>
-        </w:rPr>
-        <w:tab/>
-        <w:t>Start-</w:t>
+        <w:t xml:space="preserve">hread </w:t>
+      </w:r>
+      <w:r>
+        <w:rPr>
+          <w:rFonts w:hint="eastAsia"/>
+          <w:sz w:val="30"/>
+          <w:szCs w:val="30"/>
+        </w:rPr>
+        <w:t>우선순위</w:t>
+      </w:r>
+    </w:p>
+    <w:p>
+      <w:pPr>
+        <w:rPr>
+          <w:szCs w:val="20"/>
+        </w:rPr>
+      </w:pPr>
+      <w:r>
+        <w:rPr>
+          <w:szCs w:val="20"/>
+        </w:rPr>
+        <w:tab/>
+      </w:r>
+      <w:proofErr w:type="spellStart"/>
+      <w:r>
+        <w:rPr>
+          <w:szCs w:val="20"/>
+        </w:rPr>
+        <w:t>Thread.Min_</w:t>
       </w:r>
       <w:proofErr w:type="gramStart"/>
       <w:r>
         <w:rPr>
           <w:szCs w:val="20"/>
         </w:rPr>
-        <w:t>&gt;  Runnable</w:t>
+        <w:t>PRIORITY</w:t>
+      </w:r>
+      <w:proofErr w:type="spellEnd"/>
+      <w:r>
+        <w:rPr>
+          <w:szCs w:val="20"/>
+        </w:rPr>
+        <w:t>(</w:t>
       </w:r>
       <w:proofErr w:type="gramEnd"/>
       <w:r>
         <w:rPr>
           <w:szCs w:val="20"/>
         </w:rPr>
-        <w:t xml:space="preserve"> -&gt;</w:t>
-      </w:r>
-      <w:r>
-        <w:rPr>
-          <w:rFonts w:hint="eastAsia"/>
-          <w:szCs w:val="20"/>
-        </w:rPr>
-        <w:t xml:space="preserve"> </w:t>
-      </w:r>
-      <w:r>
-        <w:rPr>
-          <w:szCs w:val="20"/>
-        </w:rPr>
-        <w:t xml:space="preserve">(CPU </w:t>
-      </w:r>
-      <w:r>
-        <w:rPr>
-          <w:rFonts w:hint="eastAsia"/>
-          <w:szCs w:val="20"/>
-        </w:rPr>
-        <w:t>배분)</w:t>
-      </w:r>
-      <w:r>
-        <w:rPr>
-          <w:szCs w:val="20"/>
-        </w:rPr>
-        <w:t xml:space="preserve"> -&gt; </w:t>
-      </w:r>
-      <w:r>
-        <w:rPr>
-          <w:rFonts w:hint="eastAsia"/>
-          <w:szCs w:val="20"/>
-        </w:rPr>
-        <w:t>R</w:t>
-      </w:r>
-      <w:r>
-        <w:rPr>
-          <w:szCs w:val="20"/>
-        </w:rPr>
-        <w:t>un</w:t>
-      </w:r>
-    </w:p>
-    <w:p>
-      <w:pPr>
-        <w:rPr>
-          <w:szCs w:val="20"/>
-        </w:rPr>
-      </w:pPr>
-      <w:r>
-        <w:rPr>
-          <w:szCs w:val="20"/>
-        </w:rPr>
-        <w:tab/>
-      </w:r>
-      <w:r>
-        <w:rPr>
-          <w:szCs w:val="20"/>
-        </w:rPr>
-        <w:tab/>
-      </w:r>
-      <w:r>
-        <w:rPr>
-          <w:szCs w:val="20"/>
-        </w:rPr>
-        <w:tab/>
-        <w:t xml:space="preserve">  -&gt; (thread </w:t>
-      </w:r>
-      <w:r>
-        <w:rPr>
-          <w:rFonts w:hint="eastAsia"/>
-          <w:szCs w:val="20"/>
-        </w:rPr>
-        <w:t xml:space="preserve">종료 </w:t>
-      </w:r>
-      <w:r>
-        <w:rPr>
-          <w:szCs w:val="20"/>
-        </w:rPr>
-        <w:t>-&gt; Dead</w:t>
-      </w:r>
-    </w:p>
-    <w:p>
-      <w:pPr>
-        <w:rPr>
-          <w:szCs w:val="20"/>
-        </w:rPr>
-      </w:pPr>
-      <w:r>
-        <w:rPr>
-          <w:szCs w:val="20"/>
-        </w:rPr>
-        <w:tab/>
-      </w:r>
-      <w:r>
-        <w:rPr>
-          <w:szCs w:val="20"/>
-        </w:rPr>
-        <w:tab/>
-      </w:r>
-      <w:r>
-        <w:rPr>
-          <w:szCs w:val="20"/>
-        </w:rPr>
-        <w:tab/>
-        <w:t xml:space="preserve">  -&gt; sleep(</w:t>
-      </w:r>
-      <w:r>
-        <w:rPr>
-          <w:rFonts w:hint="eastAsia"/>
-          <w:szCs w:val="20"/>
-        </w:rPr>
-        <w:t>시간</w:t>
+        <w:t xml:space="preserve">=1) ~ </w:t>
+      </w:r>
+      <w:proofErr w:type="spellStart"/>
+      <w:r>
+        <w:rPr>
+          <w:szCs w:val="20"/>
+        </w:rPr>
+        <w:t>Thread.Max</w:t>
+      </w:r>
+      <w:proofErr w:type="spellEnd"/>
+      <w:r>
+        <w:rPr>
+          <w:szCs w:val="20"/>
+        </w:rPr>
+        <w:t xml:space="preserve"> PRIORITY(=10)</w:t>
+      </w:r>
+    </w:p>
+    <w:p>
+      <w:pPr>
+        <w:rPr>
+          <w:szCs w:val="20"/>
+        </w:rPr>
+      </w:pPr>
+      <w:r>
+        <w:rPr>
+          <w:szCs w:val="20"/>
+        </w:rPr>
+        <w:tab/>
       </w:r>
       <w:proofErr w:type="gramStart"/>
       <w:r>
@@ -5726,13 +6254,207 @@
           <w:rFonts w:hint="eastAsia"/>
           <w:szCs w:val="20"/>
         </w:rPr>
-        <w:t>)</w:t>
-      </w:r>
-      <w:r>
-        <w:rPr>
-          <w:szCs w:val="20"/>
-        </w:rPr>
-        <w:t>,</w:t>
+        <w:t xml:space="preserve">디폴트는 </w:t>
+      </w:r>
+      <w:r>
+        <w:rPr>
+          <w:szCs w:val="20"/>
+        </w:rPr>
+        <w:t xml:space="preserve"> </w:t>
+      </w:r>
+      <w:proofErr w:type="spellStart"/>
+      <w:r>
+        <w:rPr>
+          <w:szCs w:val="20"/>
+        </w:rPr>
+        <w:t>Thread.NORM</w:t>
+      </w:r>
+      <w:proofErr w:type="gramEnd"/>
+      <w:r>
+        <w:rPr>
+          <w:szCs w:val="20"/>
+        </w:rPr>
+        <w:t>_PRIORITY</w:t>
+      </w:r>
+      <w:proofErr w:type="spellEnd"/>
+      <w:r>
+        <w:rPr>
+          <w:szCs w:val="20"/>
+        </w:rPr>
+        <w:t xml:space="preserve"> ( =5) </w:t>
+      </w:r>
+      <w:r>
+        <w:rPr>
+          <w:rFonts w:hint="eastAsia"/>
+          <w:szCs w:val="20"/>
+        </w:rPr>
+        <w:t xml:space="preserve">를 </w:t>
+      </w:r>
+      <w:proofErr w:type="spellStart"/>
+      <w:r>
+        <w:rPr>
+          <w:rFonts w:hint="eastAsia"/>
+          <w:szCs w:val="20"/>
+        </w:rPr>
+        <w:t>갖게된다</w:t>
+      </w:r>
+      <w:proofErr w:type="spellEnd"/>
+      <w:r>
+        <w:rPr>
+          <w:rFonts w:hint="eastAsia"/>
+          <w:szCs w:val="20"/>
+        </w:rPr>
+        <w:t xml:space="preserve"> </w:t>
+      </w:r>
+      <w:r>
+        <w:rPr>
+          <w:szCs w:val="20"/>
+        </w:rPr>
+        <w:t>.</w:t>
+      </w:r>
+    </w:p>
+    <w:p>
+      <w:pPr>
+        <w:rPr>
+          <w:szCs w:val="20"/>
+        </w:rPr>
+      </w:pPr>
+      <w:r>
+        <w:rPr>
+          <w:szCs w:val="20"/>
+        </w:rPr>
+        <w:tab/>
+      </w:r>
+      <w:r>
+        <w:rPr>
+          <w:rFonts w:hint="eastAsia"/>
+          <w:szCs w:val="20"/>
+        </w:rPr>
+        <w:t xml:space="preserve">우선 순위가 높은 </w:t>
+      </w:r>
+      <w:r>
+        <w:rPr>
+          <w:szCs w:val="20"/>
+        </w:rPr>
+        <w:t>thread</w:t>
+      </w:r>
+      <w:r>
+        <w:rPr>
+          <w:rFonts w:hint="eastAsia"/>
+          <w:szCs w:val="20"/>
+        </w:rPr>
+        <w:t xml:space="preserve">는 </w:t>
+      </w:r>
+      <w:r>
+        <w:rPr>
+          <w:szCs w:val="20"/>
+        </w:rPr>
+        <w:t>CPU</w:t>
+      </w:r>
+      <w:r>
+        <w:rPr>
+          <w:rFonts w:hint="eastAsia"/>
+          <w:szCs w:val="20"/>
+        </w:rPr>
+        <w:t>를 배분 받을 확률이 높다</w:t>
+      </w:r>
+      <w:r>
+        <w:rPr>
+          <w:szCs w:val="20"/>
+        </w:rPr>
+        <w:tab/>
+      </w:r>
+      <w:r>
+        <w:rPr>
+          <w:szCs w:val="20"/>
+        </w:rPr>
+        <w:tab/>
+      </w:r>
+    </w:p>
+    <w:p>
+      <w:pPr>
+        <w:rPr>
+          <w:sz w:val="30"/>
+          <w:szCs w:val="30"/>
+        </w:rPr>
+      </w:pPr>
+      <w:r>
+        <w:rPr>
+          <w:rFonts w:hint="eastAsia"/>
+          <w:sz w:val="30"/>
+          <w:szCs w:val="30"/>
+        </w:rPr>
+        <w:t>T</w:t>
+      </w:r>
+      <w:r>
+        <w:rPr>
+          <w:sz w:val="30"/>
+          <w:szCs w:val="30"/>
+        </w:rPr>
+        <w:t xml:space="preserve">hread </w:t>
+      </w:r>
+      <w:r>
+        <w:rPr>
+          <w:rFonts w:hint="eastAsia"/>
+          <w:sz w:val="30"/>
+          <w:szCs w:val="30"/>
+        </w:rPr>
+        <w:t>종료하기</w:t>
+      </w:r>
+    </w:p>
+    <w:p>
+      <w:pPr>
+        <w:rPr>
+          <w:szCs w:val="20"/>
+        </w:rPr>
+      </w:pPr>
+      <w:r>
+        <w:rPr>
+          <w:szCs w:val="20"/>
+        </w:rPr>
+        <w:tab/>
+      </w:r>
+      <w:proofErr w:type="spellStart"/>
+      <w:r>
+        <w:rPr>
+          <w:rFonts w:hint="eastAsia"/>
+          <w:szCs w:val="20"/>
+        </w:rPr>
+        <w:t>T</w:t>
+      </w:r>
+      <w:r>
+        <w:rPr>
+          <w:szCs w:val="20"/>
+        </w:rPr>
+        <w:t>hread.stop</w:t>
+      </w:r>
+      <w:proofErr w:type="spellEnd"/>
+      <w:r>
+        <w:rPr>
+          <w:szCs w:val="20"/>
+        </w:rPr>
+        <w:t>()</w:t>
+      </w:r>
+      <w:r>
+        <w:rPr>
+          <w:rFonts w:hint="eastAsia"/>
+          <w:szCs w:val="20"/>
+        </w:rPr>
+        <w:t xml:space="preserve">은 사용하지 </w:t>
+      </w:r>
+      <w:proofErr w:type="gramStart"/>
+      <w:r>
+        <w:rPr>
+          <w:rFonts w:hint="eastAsia"/>
+          <w:szCs w:val="20"/>
+        </w:rPr>
+        <w:t xml:space="preserve">않음 </w:t>
+      </w:r>
+      <w:r>
+        <w:rPr>
+          <w:szCs w:val="20"/>
+        </w:rPr>
+        <w:t xml:space="preserve"> </w:t>
       </w:r>
       <w:r>
         <w:rPr>
@@ -5745,369 +6467,44 @@
         <w:rPr>
           <w:szCs w:val="20"/>
         </w:rPr>
-        <w:t>ait</w:t>
+        <w:t>hile</w:t>
       </w:r>
       <w:proofErr w:type="gramEnd"/>
       <w:r>
         <w:rPr>
-          <w:szCs w:val="20"/>
-        </w:rPr>
-        <w:t xml:space="preserve">(),join() -&gt; Not Runnable   - &gt; sleep  : </w:t>
-      </w:r>
-      <w:r>
-        <w:rPr>
-          <w:rFonts w:hint="eastAsia"/>
-          <w:szCs w:val="20"/>
-        </w:rPr>
-        <w:t xml:space="preserve">시간이 지나면 </w:t>
-      </w:r>
-      <w:r>
-        <w:rPr>
-          <w:szCs w:val="20"/>
-        </w:rPr>
-        <w:t xml:space="preserve">, wait() :  notify() , join  : other thread exits  -&gt; </w:t>
-      </w:r>
-      <w:proofErr w:type="spellStart"/>
-      <w:r>
-        <w:rPr>
-          <w:rFonts w:hint="eastAsia"/>
-          <w:szCs w:val="20"/>
-        </w:rPr>
-        <w:t>R</w:t>
-      </w:r>
-      <w:r>
-        <w:rPr>
-          <w:szCs w:val="20"/>
-        </w:rPr>
-        <w:t>unnalbe</w:t>
-      </w:r>
-      <w:proofErr w:type="spellEnd"/>
-    </w:p>
-    <w:p>
-      <w:pPr>
-        <w:rPr>
-          <w:szCs w:val="20"/>
-        </w:rPr>
-      </w:pPr>
-      <w:r>
-        <w:rPr>
-          <w:szCs w:val="20"/>
-        </w:rPr>
-        <w:tab/>
-        <w:t>*wait() -&gt; shared Resource</w:t>
-      </w:r>
-      <w:r>
-        <w:rPr>
-          <w:rFonts w:hint="eastAsia"/>
-          <w:szCs w:val="20"/>
-        </w:rPr>
-        <w:t>를 기다리는</w:t>
-      </w:r>
-    </w:p>
-    <w:p>
-      <w:pPr>
-        <w:rPr>
-          <w:szCs w:val="20"/>
-        </w:rPr>
-      </w:pPr>
-      <w:r>
-        <w:rPr>
-          <w:szCs w:val="20"/>
-        </w:rPr>
-        <w:tab/>
-        <w:t>*join()-&gt;</w:t>
-      </w:r>
-      <w:r>
-        <w:rPr>
-          <w:rFonts w:hint="eastAsia"/>
-          <w:szCs w:val="20"/>
-        </w:rPr>
-        <w:t xml:space="preserve">두개의 쓰레드가 동시에 돌아간다고 가정했을 때 한 쓰레드가 다른 쓰레드에게 </w:t>
-      </w:r>
-      <w:r>
-        <w:rPr>
-          <w:szCs w:val="20"/>
-        </w:rPr>
-        <w:t>Join</w:t>
-      </w:r>
-      <w:r>
-        <w:rPr>
-          <w:rFonts w:hint="eastAsia"/>
-          <w:szCs w:val="20"/>
-        </w:rPr>
-        <w:t xml:space="preserve">을 걸면 다른 쓰레드가 끝날 </w:t>
-      </w:r>
-      <w:proofErr w:type="gramStart"/>
-      <w:r>
-        <w:rPr>
-          <w:rFonts w:hint="eastAsia"/>
-          <w:szCs w:val="20"/>
-        </w:rPr>
-        <w:t>때 까지</w:t>
-      </w:r>
-      <w:proofErr w:type="gramEnd"/>
-      <w:r>
-        <w:rPr>
-          <w:rFonts w:hint="eastAsia"/>
-          <w:szCs w:val="20"/>
-        </w:rPr>
-        <w:t xml:space="preserve"> 조인을 건 쓰레드가 </w:t>
-      </w:r>
-      <w:r>
-        <w:rPr>
-          <w:rFonts w:hint="eastAsia"/>
-          <w:szCs w:val="20"/>
-        </w:rPr>
-        <w:t>N</w:t>
-      </w:r>
-      <w:r>
-        <w:rPr>
-          <w:szCs w:val="20"/>
-        </w:rPr>
-        <w:t xml:space="preserve">on </w:t>
-      </w:r>
-      <w:r>
-        <w:rPr>
-          <w:rFonts w:hint="eastAsia"/>
-          <w:szCs w:val="20"/>
-        </w:rPr>
-        <w:t>R</w:t>
-      </w:r>
-      <w:r>
-        <w:rPr>
-          <w:szCs w:val="20"/>
-        </w:rPr>
-        <w:t>unnable</w:t>
-      </w:r>
-      <w:r>
-        <w:rPr>
-          <w:rFonts w:hint="eastAsia"/>
-          <w:szCs w:val="20"/>
-        </w:rPr>
-        <w:t>상태로된다.</w:t>
-      </w:r>
-    </w:p>
-    <w:p>
-      <w:pPr>
-        <w:rPr>
-          <w:rFonts w:hint="eastAsia"/>
-          <w:sz w:val="30"/>
-          <w:szCs w:val="30"/>
-        </w:rPr>
-      </w:pPr>
-      <w:r>
-        <w:rPr>
-          <w:rFonts w:hint="eastAsia"/>
-          <w:sz w:val="30"/>
-          <w:szCs w:val="30"/>
-        </w:rPr>
-        <w:t>T</w:t>
-      </w:r>
-      <w:r>
-        <w:rPr>
-          <w:sz w:val="30"/>
-          <w:szCs w:val="30"/>
-        </w:rPr>
-        <w:t xml:space="preserve">hread </w:t>
-      </w:r>
-      <w:r>
-        <w:rPr>
-          <w:rFonts w:hint="eastAsia"/>
-          <w:sz w:val="30"/>
-          <w:szCs w:val="30"/>
-        </w:rPr>
-        <w:t>우선순위</w:t>
-      </w:r>
-    </w:p>
-    <w:p>
-      <w:pPr>
-        <w:rPr>
-          <w:szCs w:val="20"/>
-        </w:rPr>
-      </w:pPr>
-      <w:r>
-        <w:rPr>
-          <w:szCs w:val="20"/>
-        </w:rPr>
-        <w:tab/>
-      </w:r>
-      <w:proofErr w:type="spellStart"/>
-      <w:r>
-        <w:rPr>
-          <w:szCs w:val="20"/>
-        </w:rPr>
-        <w:t>Thread.Min_</w:t>
-      </w:r>
-      <w:proofErr w:type="gramStart"/>
-      <w:r>
-        <w:rPr>
-          <w:szCs w:val="20"/>
-        </w:rPr>
-        <w:t>PRIORITY</w:t>
-      </w:r>
-      <w:proofErr w:type="spellEnd"/>
-      <w:r>
-        <w:rPr>
-          <w:szCs w:val="20"/>
-        </w:rPr>
-        <w:t>(</w:t>
-      </w:r>
-      <w:proofErr w:type="gramEnd"/>
-      <w:r>
-        <w:rPr>
-          <w:szCs w:val="20"/>
-        </w:rPr>
-        <w:t xml:space="preserve">=1) ~ </w:t>
-      </w:r>
-      <w:proofErr w:type="spellStart"/>
-      <w:r>
-        <w:rPr>
-          <w:szCs w:val="20"/>
-        </w:rPr>
-        <w:t>Thread.Max</w:t>
-      </w:r>
-      <w:proofErr w:type="spellEnd"/>
-      <w:r>
-        <w:rPr>
-          <w:szCs w:val="20"/>
-        </w:rPr>
-        <w:t xml:space="preserve"> PRIORITY(=10)</w:t>
-      </w:r>
-    </w:p>
-    <w:p>
-      <w:pPr>
-        <w:rPr>
-          <w:szCs w:val="20"/>
-        </w:rPr>
-      </w:pPr>
-      <w:r>
-        <w:rPr>
-          <w:szCs w:val="20"/>
-        </w:rPr>
-        <w:tab/>
-      </w:r>
-      <w:proofErr w:type="gramStart"/>
-      <w:r>
-        <w:rPr>
-          <w:rFonts w:hint="eastAsia"/>
-          <w:szCs w:val="20"/>
-        </w:rPr>
-        <w:t xml:space="preserve">디폴트는 </w:t>
-      </w:r>
-      <w:r>
-        <w:rPr>
-          <w:szCs w:val="20"/>
-        </w:rPr>
-        <w:t xml:space="preserve"> </w:t>
-      </w:r>
-      <w:proofErr w:type="spellStart"/>
-      <w:r>
-        <w:rPr>
-          <w:szCs w:val="20"/>
-        </w:rPr>
-        <w:t>Thread.NORM</w:t>
-      </w:r>
-      <w:proofErr w:type="gramEnd"/>
-      <w:r>
-        <w:rPr>
-          <w:szCs w:val="20"/>
-        </w:rPr>
-        <w:t>_PRIORITY</w:t>
-      </w:r>
-      <w:proofErr w:type="spellEnd"/>
-      <w:r>
-        <w:rPr>
-          <w:szCs w:val="20"/>
-        </w:rPr>
-        <w:t xml:space="preserve"> ( =5) </w:t>
-      </w:r>
-      <w:r>
-        <w:rPr>
-          <w:rFonts w:hint="eastAsia"/>
-          <w:szCs w:val="20"/>
-        </w:rPr>
-        <w:t xml:space="preserve">를 </w:t>
-      </w:r>
-      <w:proofErr w:type="spellStart"/>
-      <w:r>
-        <w:rPr>
-          <w:rFonts w:hint="eastAsia"/>
-          <w:szCs w:val="20"/>
-        </w:rPr>
-        <w:t>갖게된다</w:t>
-      </w:r>
-      <w:proofErr w:type="spellEnd"/>
-      <w:r>
-        <w:rPr>
-          <w:rFonts w:hint="eastAsia"/>
-          <w:szCs w:val="20"/>
-        </w:rPr>
-        <w:t xml:space="preserve"> </w:t>
-      </w:r>
-      <w:r>
-        <w:rPr>
-          <w:szCs w:val="20"/>
-        </w:rPr>
-        <w:t>.</w:t>
-      </w:r>
-    </w:p>
-    <w:p>
-      <w:pPr>
-        <w:rPr>
-          <w:rFonts w:hint="eastAsia"/>
-          <w:szCs w:val="20"/>
-        </w:rPr>
-      </w:pPr>
-      <w:r>
-        <w:rPr>
-          <w:szCs w:val="20"/>
-        </w:rPr>
-        <w:tab/>
-      </w:r>
-      <w:r>
-        <w:rPr>
-          <w:rFonts w:hint="eastAsia"/>
-          <w:szCs w:val="20"/>
-        </w:rPr>
-        <w:t xml:space="preserve">우선 순위가 높은 </w:t>
-      </w:r>
-      <w:r>
-        <w:rPr>
-          <w:szCs w:val="20"/>
-        </w:rPr>
-        <w:t>thread</w:t>
-      </w:r>
-      <w:r>
-        <w:rPr>
-          <w:rFonts w:hint="eastAsia"/>
-          <w:szCs w:val="20"/>
-        </w:rPr>
-        <w:t xml:space="preserve">는 </w:t>
-      </w:r>
-      <w:r>
-        <w:rPr>
-          <w:szCs w:val="20"/>
-        </w:rPr>
-        <w:t>CPU</w:t>
-      </w:r>
-      <w:r>
-        <w:rPr>
-          <w:rFonts w:hint="eastAsia"/>
-          <w:szCs w:val="20"/>
-        </w:rPr>
-        <w:t>를 배분 받을 확률이 높다</w:t>
-      </w:r>
-      <w:r>
-        <w:rPr>
-          <w:szCs w:val="20"/>
-        </w:rPr>
-        <w:tab/>
-      </w:r>
-      <w:r>
-        <w:rPr>
-          <w:szCs w:val="20"/>
-        </w:rPr>
-        <w:tab/>
+          <w:rFonts w:hint="eastAsia"/>
+          <w:szCs w:val="20"/>
+        </w:rPr>
+        <w:t xml:space="preserve">문이 </w:t>
+      </w:r>
+      <w:proofErr w:type="spellStart"/>
+      <w:r>
+        <w:rPr>
+          <w:rFonts w:hint="eastAsia"/>
+          <w:szCs w:val="20"/>
+        </w:rPr>
+        <w:t>있을시</w:t>
+      </w:r>
+      <w:proofErr w:type="spellEnd"/>
+      <w:r>
+        <w:rPr>
+          <w:rFonts w:hint="eastAsia"/>
+          <w:szCs w:val="20"/>
+        </w:rPr>
+        <w:t xml:space="preserve"> </w:t>
+      </w:r>
+      <w:r>
+        <w:rPr>
+          <w:szCs w:val="20"/>
+        </w:rPr>
+        <w:t>flag</w:t>
+      </w:r>
+      <w:r>
+        <w:rPr>
+          <w:rFonts w:hint="eastAsia"/>
+          <w:szCs w:val="20"/>
+        </w:rPr>
+        <w:t>를 사용한다.</w:t>
       </w:r>
       <w:r>
         <w:rPr>
@@ -6127,7 +6524,6 @@
     <w:p>
       <w:pPr>
         <w:rPr>
-          <w:rFonts w:hint="eastAsia"/>
           <w:szCs w:val="20"/>
         </w:rPr>
       </w:pPr>

</xml_diff>